<commit_message>
3 versão da pesquisa
3 versão da pesquisa
</commit_message>
<xml_diff>
--- a/Documentação-Engenharia/Requisitos/Pesquisa.docx
+++ b/Documentação-Engenharia/Requisitos/Pesquisa.docx
@@ -45,7 +45,7 @@
                     </pic:cNvPicPr>
                   </pic:nvPicPr>
                   <pic:blipFill>
-                    <a:blip r:embed="rId4">
+                    <a:blip r:embed="rId5">
                       <a:extLst>
                         <a:ext uri="{28A0092B-C50C-407E-A947-70E740481C1C}">
                           <a14:useLocalDpi xmlns:a14="http://schemas.microsoft.com/office/drawing/2010/main" val="0"/>
@@ -123,7 +123,7 @@
         </w:rPr>
         <w:t>As vehicles are identified, the computer automatically generates routing or storage missions. These are based on pre-programmed storage and throughput optimizing algorithms and employ rules established early on in the design phase. For example, the </w:t>
       </w:r>
-      <w:hyperlink r:id="rId5" w:history="1">
+      <w:hyperlink r:id="rId6" w:history="1">
         <w:r>
           <w:rPr>
             <w:rFonts w:ascii="Times New Roman" w:eastAsia="Times New Roman" w:hAnsi="Times New Roman" w:cs="Times New Roman"/>
@@ -199,123 +199,6 @@
                 <pic:pic xmlns:pic="http://schemas.openxmlformats.org/drawingml/2006/picture">
                   <pic:nvPicPr>
                     <pic:cNvPr id="0" name="Picture 2" descr="https://www.westfaliaparking.com/assets/uploads/brochures/PCSimage-retrieve2.png"/>
-                    <pic:cNvPicPr>
-                      <a:picLocks noChangeAspect="1" noChangeArrowheads="1"/>
-                    </pic:cNvPicPr>
-                  </pic:nvPicPr>
-                  <pic:blipFill>
-                    <a:blip r:embed="rId6">
-                      <a:extLst>
-                        <a:ext uri="{28A0092B-C50C-407E-A947-70E740481C1C}">
-                          <a14:useLocalDpi xmlns:a14="http://schemas.microsoft.com/office/drawing/2010/main" val="0"/>
-                        </a:ext>
-                      </a:extLst>
-                    </a:blip>
-                    <a:srcRect/>
-                    <a:stretch>
-                      <a:fillRect/>
-                    </a:stretch>
-                  </pic:blipFill>
-                  <pic:spPr bwMode="auto">
-                    <a:xfrm>
-                      <a:off x="0" y="0"/>
-                      <a:ext cx="2857500" cy="2733675"/>
-                    </a:xfrm>
-                    <a:prstGeom prst="rect">
-                      <a:avLst/>
-                    </a:prstGeom>
-                    <a:noFill/>
-                    <a:ln>
-                      <a:noFill/>
-                    </a:ln>
-                  </pic:spPr>
-                </pic:pic>
-              </a:graphicData>
-            </a:graphic>
-          </wp:inline>
-        </w:drawing>
-      </w:r>
-    </w:p>
-    <w:p>
-      <w:pPr>
-        <w:spacing w:after="0" w:line="240" w:lineRule="auto"/>
-        <w:textAlignment w:val="top"/>
-        <w:outlineLvl w:val="2"/>
-        <w:rPr>
-          <w:rFonts w:ascii="Times New Roman" w:eastAsia="Times New Roman" w:hAnsi="Times New Roman" w:cs="Times New Roman"/>
-          <w:b/>
-          <w:bCs/>
-          <w:sz w:val="30"/>
-          <w:szCs w:val="30"/>
-          <w:lang w:val="en-US" w:eastAsia="pt-BR"/>
-        </w:rPr>
-      </w:pPr>
-      <w:r>
-        <w:rPr>
-          <w:rFonts w:ascii="Times New Roman" w:eastAsia="Times New Roman" w:hAnsi="Times New Roman" w:cs="Times New Roman"/>
-          <w:b/>
-          <w:bCs/>
-          <w:sz w:val="30"/>
-          <w:szCs w:val="30"/>
-          <w:lang w:val="en-US" w:eastAsia="pt-BR"/>
-        </w:rPr>
-        <w:t>Vehicle Retrieval</w:t>
-      </w:r>
-    </w:p>
-    <w:p>
-      <w:pPr>
-        <w:spacing w:after="300" w:line="240" w:lineRule="auto"/>
-        <w:textAlignment w:val="top"/>
-        <w:rPr>
-          <w:rFonts w:ascii="Times New Roman" w:eastAsia="Times New Roman" w:hAnsi="Times New Roman" w:cs="Times New Roman"/>
-          <w:sz w:val="24"/>
-          <w:szCs w:val="24"/>
-          <w:lang w:val="en-US" w:eastAsia="pt-BR"/>
-        </w:rPr>
-      </w:pPr>
-      <w:r>
-        <w:rPr>
-          <w:rFonts w:ascii="Times New Roman" w:eastAsia="Times New Roman" w:hAnsi="Times New Roman" w:cs="Times New Roman"/>
-          <w:sz w:val="24"/>
-          <w:szCs w:val="24"/>
-          <w:lang w:val="en-US" w:eastAsia="pt-BR"/>
-        </w:rPr>
-        <w:lastRenderedPageBreak/>
-        <w:t>Vehicles are retrieved on demand and sent to one of the vertical reciprocating conveyors (VRCs)/lifts. Retrieval processes vary but are usually based on first come, first served rules.</w:t>
-      </w:r>
-    </w:p>
-    <w:p>
-      <w:pPr>
-        <w:spacing w:after="150" w:line="240" w:lineRule="auto"/>
-        <w:textAlignment w:val="top"/>
-        <w:rPr>
-          <w:rFonts w:ascii="Times New Roman" w:eastAsia="Times New Roman" w:hAnsi="Times New Roman" w:cs="Times New Roman"/>
-          <w:sz w:val="24"/>
-          <w:szCs w:val="24"/>
-          <w:lang w:eastAsia="pt-BR"/>
-        </w:rPr>
-      </w:pPr>
-      <w:r>
-        <w:rPr>
-          <w:rFonts w:ascii="Times New Roman" w:eastAsia="Times New Roman" w:hAnsi="Times New Roman" w:cs="Times New Roman"/>
-          <w:noProof/>
-          <w:sz w:val="24"/>
-          <w:szCs w:val="24"/>
-          <w:lang w:eastAsia="pt-BR"/>
-        </w:rPr>
-        <w:drawing>
-          <wp:inline distT="0" distB="0" distL="0" distR="0">
-            <wp:extent cx="2857500" cy="2733675"/>
-            <wp:effectExtent l="0" t="0" r="0" b="9525"/>
-            <wp:docPr id="2" name="Picture 2" descr="https://www.westfaliaparking.com/assets/uploads/PCSimage-optimize2.png"/>
-            <wp:cNvGraphicFramePr>
-              <a:graphicFrameLocks xmlns:a="http://schemas.openxmlformats.org/drawingml/2006/main" noChangeAspect="1"/>
-            </wp:cNvGraphicFramePr>
-            <a:graphic xmlns:a="http://schemas.openxmlformats.org/drawingml/2006/main">
-              <a:graphicData uri="http://schemas.openxmlformats.org/drawingml/2006/picture">
-                <pic:pic xmlns:pic="http://schemas.openxmlformats.org/drawingml/2006/picture">
-                  <pic:nvPicPr>
-                    <pic:cNvPr id="0" name="Picture 3" descr="https://www.westfaliaparking.com/assets/uploads/PCSimage-optimize2.png"/>
                     <pic:cNvPicPr>
                       <a:picLocks noChangeAspect="1" noChangeArrowheads="1"/>
                     </pic:cNvPicPr>
@@ -376,7 +259,7 @@
           <w:szCs w:val="30"/>
           <w:lang w:val="en-US" w:eastAsia="pt-BR"/>
         </w:rPr>
-        <w:t>Parking Space Optimization</w:t>
+        <w:t>Vehicle Retrieval</w:t>
       </w:r>
     </w:p>
     <w:p>
@@ -397,7 +280,8 @@
           <w:szCs w:val="24"/>
           <w:lang w:val="en-US" w:eastAsia="pt-BR"/>
         </w:rPr>
-        <w:t>Parking space optimization activities often result in re-storing missions generated for certain vehicles that are stored more than one deep.  For example, if vehicle one is located behind vehicle two and vehicle one is to be retrieved, the system will automatically re-store vehicle two to access vehicle one for car parking management.   </w:t>
+        <w:lastRenderedPageBreak/>
+        <w:t>Vehicles are retrieved on demand and sent to one of the vertical reciprocating conveyors (VRCs)/lifts. Retrieval processes vary but are usually based on first come, first served rules.</w:t>
       </w:r>
     </w:p>
     <w:p>
@@ -423,7 +307,7 @@
           <wp:inline distT="0" distB="0" distL="0" distR="0">
             <wp:extent cx="2857500" cy="2733675"/>
             <wp:effectExtent l="0" t="0" r="0" b="9525"/>
-            <wp:docPr id="1" name="Picture 1" descr="https://www.westfaliaparking.com/assets/uploads/PCSimage-data2.png"/>
+            <wp:docPr id="2" name="Picture 2" descr="https://www.westfaliaparking.com/assets/uploads/PCSimage-optimize2.png"/>
             <wp:cNvGraphicFramePr>
               <a:graphicFrameLocks xmlns:a="http://schemas.openxmlformats.org/drawingml/2006/main" noChangeAspect="1"/>
             </wp:cNvGraphicFramePr>
@@ -431,7 +315,7 @@
               <a:graphicData uri="http://schemas.openxmlformats.org/drawingml/2006/picture">
                 <pic:pic xmlns:pic="http://schemas.openxmlformats.org/drawingml/2006/picture">
                   <pic:nvPicPr>
-                    <pic:cNvPr id="0" name="Picture 4" descr="https://www.westfaliaparking.com/assets/uploads/PCSimage-data2.png"/>
+                    <pic:cNvPr id="0" name="Picture 3" descr="https://www.westfaliaparking.com/assets/uploads/PCSimage-optimize2.png"/>
                     <pic:cNvPicPr>
                       <a:picLocks noChangeAspect="1" noChangeArrowheads="1"/>
                     </pic:cNvPicPr>
@@ -492,6 +376,122 @@
           <w:szCs w:val="30"/>
           <w:lang w:val="en-US" w:eastAsia="pt-BR"/>
         </w:rPr>
+        <w:t>Parking Space Optimization</w:t>
+      </w:r>
+    </w:p>
+    <w:p>
+      <w:pPr>
+        <w:spacing w:after="300" w:line="240" w:lineRule="auto"/>
+        <w:textAlignment w:val="top"/>
+        <w:rPr>
+          <w:rFonts w:ascii="Times New Roman" w:eastAsia="Times New Roman" w:hAnsi="Times New Roman" w:cs="Times New Roman"/>
+          <w:sz w:val="24"/>
+          <w:szCs w:val="24"/>
+          <w:lang w:val="en-US" w:eastAsia="pt-BR"/>
+        </w:rPr>
+      </w:pPr>
+      <w:r>
+        <w:rPr>
+          <w:rFonts w:ascii="Times New Roman" w:eastAsia="Times New Roman" w:hAnsi="Times New Roman" w:cs="Times New Roman"/>
+          <w:sz w:val="24"/>
+          <w:szCs w:val="24"/>
+          <w:lang w:val="en-US" w:eastAsia="pt-BR"/>
+        </w:rPr>
+        <w:t>Parking space optimization activities often result in re-storing missions generated for certain vehicles that are stored more than one deep.  For example, if vehicle one is located behind vehicle two and vehicle one is to be retrieved, the system will automatically re-store vehicle two to access vehicle one for car parking management.   </w:t>
+      </w:r>
+    </w:p>
+    <w:p>
+      <w:pPr>
+        <w:spacing w:after="150" w:line="240" w:lineRule="auto"/>
+        <w:textAlignment w:val="top"/>
+        <w:rPr>
+          <w:rFonts w:ascii="Times New Roman" w:eastAsia="Times New Roman" w:hAnsi="Times New Roman" w:cs="Times New Roman"/>
+          <w:sz w:val="24"/>
+          <w:szCs w:val="24"/>
+          <w:lang w:eastAsia="pt-BR"/>
+        </w:rPr>
+      </w:pPr>
+      <w:r>
+        <w:rPr>
+          <w:rFonts w:ascii="Times New Roman" w:eastAsia="Times New Roman" w:hAnsi="Times New Roman" w:cs="Times New Roman"/>
+          <w:noProof/>
+          <w:sz w:val="24"/>
+          <w:szCs w:val="24"/>
+          <w:lang w:eastAsia="pt-BR"/>
+        </w:rPr>
+        <w:drawing>
+          <wp:inline distT="0" distB="0" distL="0" distR="0">
+            <wp:extent cx="2857500" cy="2733675"/>
+            <wp:effectExtent l="0" t="0" r="0" b="9525"/>
+            <wp:docPr id="1" name="Picture 1" descr="https://www.westfaliaparking.com/assets/uploads/PCSimage-data2.png"/>
+            <wp:cNvGraphicFramePr>
+              <a:graphicFrameLocks xmlns:a="http://schemas.openxmlformats.org/drawingml/2006/main" noChangeAspect="1"/>
+            </wp:cNvGraphicFramePr>
+            <a:graphic xmlns:a="http://schemas.openxmlformats.org/drawingml/2006/main">
+              <a:graphicData uri="http://schemas.openxmlformats.org/drawingml/2006/picture">
+                <pic:pic xmlns:pic="http://schemas.openxmlformats.org/drawingml/2006/picture">
+                  <pic:nvPicPr>
+                    <pic:cNvPr id="0" name="Picture 4" descr="https://www.westfaliaparking.com/assets/uploads/PCSimage-data2.png"/>
+                    <pic:cNvPicPr>
+                      <a:picLocks noChangeAspect="1" noChangeArrowheads="1"/>
+                    </pic:cNvPicPr>
+                  </pic:nvPicPr>
+                  <pic:blipFill>
+                    <a:blip r:embed="rId9">
+                      <a:extLst>
+                        <a:ext uri="{28A0092B-C50C-407E-A947-70E740481C1C}">
+                          <a14:useLocalDpi xmlns:a14="http://schemas.microsoft.com/office/drawing/2010/main" val="0"/>
+                        </a:ext>
+                      </a:extLst>
+                    </a:blip>
+                    <a:srcRect/>
+                    <a:stretch>
+                      <a:fillRect/>
+                    </a:stretch>
+                  </pic:blipFill>
+                  <pic:spPr bwMode="auto">
+                    <a:xfrm>
+                      <a:off x="0" y="0"/>
+                      <a:ext cx="2857500" cy="2733675"/>
+                    </a:xfrm>
+                    <a:prstGeom prst="rect">
+                      <a:avLst/>
+                    </a:prstGeom>
+                    <a:noFill/>
+                    <a:ln>
+                      <a:noFill/>
+                    </a:ln>
+                  </pic:spPr>
+                </pic:pic>
+              </a:graphicData>
+            </a:graphic>
+          </wp:inline>
+        </w:drawing>
+      </w:r>
+    </w:p>
+    <w:p>
+      <w:pPr>
+        <w:spacing w:after="0" w:line="240" w:lineRule="auto"/>
+        <w:textAlignment w:val="top"/>
+        <w:outlineLvl w:val="2"/>
+        <w:rPr>
+          <w:rFonts w:ascii="Times New Roman" w:eastAsia="Times New Roman" w:hAnsi="Times New Roman" w:cs="Times New Roman"/>
+          <w:b/>
+          <w:bCs/>
+          <w:sz w:val="30"/>
+          <w:szCs w:val="30"/>
+          <w:lang w:val="en-US" w:eastAsia="pt-BR"/>
+        </w:rPr>
+      </w:pPr>
+      <w:r>
+        <w:rPr>
+          <w:rFonts w:ascii="Times New Roman" w:eastAsia="Times New Roman" w:hAnsi="Times New Roman" w:cs="Times New Roman"/>
+          <w:b/>
+          <w:bCs/>
+          <w:sz w:val="30"/>
+          <w:szCs w:val="30"/>
+          <w:lang w:val="en-US" w:eastAsia="pt-BR"/>
+        </w:rPr>
         <w:t>Data Integrity</w:t>
       </w:r>
     </w:p>
@@ -569,6 +569,9 @@
     </w:p>
     <w:p>
       <w:pPr>
+        <w:pBdr>
+          <w:bottom w:val="single" w:sz="12" w:space="1" w:color="auto"/>
+        </w:pBdr>
         <w:spacing w:after="300" w:line="240" w:lineRule="auto"/>
         <w:textAlignment w:val="top"/>
         <w:rPr>
@@ -578,7 +581,7 @@
           <w:lang w:val="en-US" w:eastAsia="pt-BR"/>
         </w:rPr>
       </w:pPr>
-      <w:hyperlink r:id="rId9" w:history="1">
+      <w:hyperlink r:id="rId10" w:history="1">
         <w:r>
           <w:rPr>
             <w:rStyle w:val="Hyperlink"/>
@@ -590,16 +593,12 @@
     </w:p>
     <w:p>
       <w:pPr>
-        <w:pBdr>
-          <w:top w:val="single" w:sz="12" w:space="1" w:color="auto"/>
-          <w:bottom w:val="single" w:sz="12" w:space="1" w:color="auto"/>
-        </w:pBdr>
         <w:rPr>
           <w:rStyle w:val="Hyperlink"/>
           <w:lang w:val="en-US"/>
         </w:rPr>
       </w:pPr>
-      <w:hyperlink r:id="rId10" w:history="1">
+      <w:hyperlink r:id="rId11" w:history="1">
         <w:r>
           <w:rPr>
             <w:rStyle w:val="Hyperlink"/>
@@ -612,520 +611,118 @@
     <w:p>
       <w:pPr>
         <w:rPr>
-          <w:rFonts w:ascii="Times New Roman" w:hAnsi="Times New Roman" w:cs="Times New Roman"/>
-          <w:sz w:val="24"/>
-          <w:szCs w:val="24"/>
           <w:lang w:val="en-US"/>
         </w:rPr>
       </w:pPr>
-      <w:hyperlink r:id="rId11" w:history="1">
+    </w:p>
+    <w:p>
+      <w:pPr>
+        <w:pStyle w:val="ListParagraph"/>
+        <w:numPr>
+          <w:ilvl w:val="0"/>
+          <w:numId w:val="1"/>
+        </w:numPr>
+      </w:pPr>
+      <w:proofErr w:type="spellStart"/>
+      <w:r>
+        <w:t>Parkeer</w:t>
+      </w:r>
+      <w:proofErr w:type="spellEnd"/>
+    </w:p>
+    <w:p>
+      <w:hyperlink r:id="rId12" w:history="1">
         <w:r>
           <w:rPr>
             <w:rStyle w:val="Hyperlink"/>
-            <w:lang w:val="en-US"/>
+          </w:rPr>
+          <w:t>https://www.parkeer.com.br/</w:t>
+        </w:r>
+      </w:hyperlink>
+    </w:p>
+    <w:p/>
+    <w:p>
+      <w:pPr>
+        <w:pStyle w:val="ListParagraph"/>
+        <w:numPr>
+          <w:ilvl w:val="0"/>
+          <w:numId w:val="1"/>
+        </w:numPr>
+        <w:rPr>
+          <w:lang w:eastAsia="pt-BR"/>
+        </w:rPr>
+      </w:pPr>
+      <w:r>
+        <w:rPr>
+          <w:lang w:eastAsia="pt-BR"/>
+        </w:rPr>
+        <w:t>OPERAÇÃO COM CARTÃO DE CÓDIGO DE BARRAS/QR CODE + PLACA</w:t>
+      </w:r>
+    </w:p>
+    <w:p>
+      <w:hyperlink r:id="rId13" w:history="1">
+        <w:r>
+          <w:rPr>
+            <w:rStyle w:val="Hyperlink"/>
           </w:rPr>
           <w:t>http://www.estacionamentodigital.com.br/meu-estacionamento.html</w:t>
         </w:r>
       </w:hyperlink>
     </w:p>
-    <w:p>
-      <w:pPr>
-        <w:rPr>
-          <w:rFonts w:ascii="Times New Roman" w:hAnsi="Times New Roman" w:cs="Times New Roman"/>
-          <w:sz w:val="24"/>
-          <w:szCs w:val="24"/>
-          <w:lang w:val="en-US"/>
-        </w:rPr>
-      </w:pPr>
-    </w:p>
-    <w:p>
-      <w:pPr>
-        <w:rPr>
-          <w:rFonts w:ascii="Times New Roman" w:hAnsi="Times New Roman" w:cs="Times New Roman"/>
-        </w:rPr>
-      </w:pPr>
-      <w:r>
-        <w:rPr>
-          <w:rFonts w:ascii="Times New Roman" w:hAnsi="Times New Roman" w:cs="Times New Roman"/>
-        </w:rPr>
-        <w:t>Controle de veículos avulsos, mensalistas (c</w:t>
-      </w:r>
-      <w:r>
-        <w:rPr>
-          <w:rFonts w:ascii="Times New Roman" w:hAnsi="Times New Roman" w:cs="Times New Roman"/>
-        </w:rPr>
-        <w:t>ontrole com placas autorizadas a utilizar a conta, e flexibilização na forma de cobrança</w:t>
-      </w:r>
-      <w:r>
-        <w:rPr>
-          <w:rFonts w:ascii="Times New Roman" w:hAnsi="Times New Roman" w:cs="Times New Roman"/>
-        </w:rPr>
-        <w:t xml:space="preserve">), convênios e eventos; </w:t>
-      </w:r>
-    </w:p>
-    <w:p>
-      <w:pPr>
-        <w:rPr>
-          <w:rFonts w:ascii="Times New Roman" w:hAnsi="Times New Roman" w:cs="Times New Roman"/>
-        </w:rPr>
-      </w:pPr>
-      <w:r>
-        <w:rPr>
-          <w:rFonts w:ascii="Times New Roman" w:hAnsi="Times New Roman" w:cs="Times New Roman"/>
-        </w:rPr>
-        <w:t>Registr</w:t>
-      </w:r>
-      <w:r>
-        <w:rPr>
-          <w:rFonts w:ascii="Times New Roman" w:hAnsi="Times New Roman" w:cs="Times New Roman"/>
-        </w:rPr>
-        <w:t>o</w:t>
-      </w:r>
-      <w:r>
-        <w:rPr>
-          <w:rFonts w:ascii="Times New Roman" w:hAnsi="Times New Roman" w:cs="Times New Roman"/>
-        </w:rPr>
-        <w:t xml:space="preserve"> </w:t>
-      </w:r>
-      <w:r>
-        <w:rPr>
-          <w:rFonts w:ascii="Times New Roman" w:hAnsi="Times New Roman" w:cs="Times New Roman"/>
-        </w:rPr>
-        <w:t>de</w:t>
-      </w:r>
-      <w:r>
-        <w:rPr>
-          <w:rFonts w:ascii="Times New Roman" w:hAnsi="Times New Roman" w:cs="Times New Roman"/>
-        </w:rPr>
-        <w:t xml:space="preserve"> entrada e saída de veículos de forma ágil e móvel</w:t>
-      </w:r>
-      <w:r>
-        <w:rPr>
-          <w:rFonts w:ascii="Times New Roman" w:hAnsi="Times New Roman" w:cs="Times New Roman"/>
-        </w:rPr>
-        <w:t>;</w:t>
-      </w:r>
-    </w:p>
-    <w:p>
-      <w:pPr>
-        <w:rPr>
-          <w:rFonts w:ascii="Times New Roman" w:hAnsi="Times New Roman" w:cs="Times New Roman"/>
-        </w:rPr>
-      </w:pPr>
-      <w:r>
-        <w:rPr>
-          <w:rFonts w:ascii="Times New Roman" w:hAnsi="Times New Roman" w:cs="Times New Roman"/>
-        </w:rPr>
-        <w:t xml:space="preserve">Disponibilidade de </w:t>
-      </w:r>
-      <w:r>
-        <w:rPr>
-          <w:rFonts w:ascii="Times New Roman" w:hAnsi="Times New Roman" w:cs="Times New Roman"/>
-        </w:rPr>
-        <w:t>dados estatísticos de ocupação e permanência</w:t>
-      </w:r>
-      <w:r>
-        <w:rPr>
-          <w:rFonts w:ascii="Times New Roman" w:hAnsi="Times New Roman" w:cs="Times New Roman"/>
-        </w:rPr>
-        <w:t>;</w:t>
-      </w:r>
-    </w:p>
-    <w:p>
-      <w:pPr>
-        <w:rPr>
-          <w:rFonts w:ascii="Times New Roman" w:hAnsi="Times New Roman" w:cs="Times New Roman"/>
-        </w:rPr>
-      </w:pPr>
-      <w:r>
-        <w:rPr>
-          <w:rFonts w:ascii="Times New Roman" w:hAnsi="Times New Roman" w:cs="Times New Roman"/>
-        </w:rPr>
-        <w:t>Controle de caixa por funcionário, movimentação, relatórios para auditoria, previsões de entradas, recebimentos atrasados e gráficos de faturamento</w:t>
-      </w:r>
-      <w:r>
-        <w:rPr>
-          <w:rFonts w:ascii="Times New Roman" w:hAnsi="Times New Roman" w:cs="Times New Roman"/>
-        </w:rPr>
-        <w:t>;</w:t>
-      </w:r>
-    </w:p>
-    <w:p>
-      <w:pPr>
-        <w:rPr>
-          <w:rFonts w:ascii="Times New Roman" w:hAnsi="Times New Roman" w:cs="Times New Roman"/>
-        </w:rPr>
-      </w:pPr>
-      <w:r>
-        <w:rPr>
-          <w:rFonts w:ascii="Times New Roman" w:hAnsi="Times New Roman" w:cs="Times New Roman"/>
-        </w:rPr>
-        <w:t>T</w:t>
-      </w:r>
-      <w:r>
-        <w:rPr>
-          <w:rFonts w:ascii="Times New Roman" w:hAnsi="Times New Roman" w:cs="Times New Roman"/>
-        </w:rPr>
-        <w:t>odos os estacionamentos consolidados em uma única solução</w:t>
-      </w:r>
-      <w:r>
-        <w:rPr>
-          <w:rFonts w:ascii="Times New Roman" w:hAnsi="Times New Roman" w:cs="Times New Roman"/>
-        </w:rPr>
-        <w:t xml:space="preserve"> (caso o comprador tenha várias unidades);</w:t>
-      </w:r>
-    </w:p>
-    <w:p>
-      <w:pPr>
-        <w:rPr>
-          <w:rFonts w:ascii="Times New Roman" w:hAnsi="Times New Roman" w:cs="Times New Roman"/>
-        </w:rPr>
-      </w:pPr>
-      <w:r>
-        <w:rPr>
-          <w:rFonts w:ascii="Times New Roman" w:hAnsi="Times New Roman" w:cs="Times New Roman"/>
-        </w:rPr>
-        <w:t xml:space="preserve">Controle de serviços prestados, como por exemplo lavação </w:t>
-      </w:r>
-      <w:r>
-        <w:rPr>
-          <w:rFonts w:ascii="Times New Roman" w:hAnsi="Times New Roman" w:cs="Times New Roman"/>
-        </w:rPr>
-        <w:t>(</w:t>
-      </w:r>
-      <w:r>
-        <w:rPr>
-          <w:rFonts w:ascii="Times New Roman" w:hAnsi="Times New Roman" w:cs="Times New Roman"/>
-        </w:rPr>
-        <w:t xml:space="preserve">permite valores fixos por item, como por exemplo: com ou sem cera, lavação completa, dentro fora, </w:t>
-      </w:r>
+    <w:p/>
+    <w:p>
+      <w:pPr>
+        <w:pStyle w:val="ListParagraph"/>
+        <w:numPr>
+          <w:ilvl w:val="0"/>
+          <w:numId w:val="1"/>
+        </w:numPr>
+      </w:pPr>
       <w:proofErr w:type="spellStart"/>
       <w:r>
-        <w:rPr>
-          <w:rFonts w:ascii="Times New Roman" w:hAnsi="Times New Roman" w:cs="Times New Roman"/>
-        </w:rPr>
-        <w:t>etc</w:t>
+        <w:t>GEstacionamento</w:t>
       </w:r>
       <w:proofErr w:type="spellEnd"/>
       <w:r>
-        <w:rPr>
-          <w:rFonts w:ascii="Times New Roman" w:hAnsi="Times New Roman" w:cs="Times New Roman"/>
-        </w:rPr>
-        <w:t>);</w:t>
-      </w:r>
-    </w:p>
-    <w:p>
-      <w:pPr>
-        <w:rPr>
-          <w:rFonts w:ascii="Times New Roman" w:hAnsi="Times New Roman" w:cs="Times New Roman"/>
-        </w:rPr>
-      </w:pPr>
-      <w:proofErr w:type="spellStart"/>
-      <w:r>
-        <w:rPr>
-          <w:rFonts w:ascii="Times New Roman" w:hAnsi="Times New Roman" w:cs="Times New Roman"/>
-        </w:rPr>
-        <w:t>Valet</w:t>
-      </w:r>
-      <w:proofErr w:type="spellEnd"/>
-      <w:r>
-        <w:rPr>
-          <w:rFonts w:ascii="Times New Roman" w:hAnsi="Times New Roman" w:cs="Times New Roman"/>
-        </w:rPr>
-        <w:t>, manobrista;</w:t>
-      </w:r>
-    </w:p>
-    <w:p>
-      <w:pPr>
-        <w:rPr>
-          <w:rFonts w:ascii="Times New Roman" w:hAnsi="Times New Roman" w:cs="Times New Roman"/>
-        </w:rPr>
-      </w:pPr>
-      <w:r>
-        <w:rPr>
-          <w:rFonts w:ascii="Times New Roman" w:hAnsi="Times New Roman" w:cs="Times New Roman"/>
-        </w:rPr>
-        <w:t xml:space="preserve">Recebimento de dados da operação </w:t>
-      </w:r>
-      <w:r>
-        <w:rPr>
-          <w:rFonts w:ascii="Times New Roman" w:hAnsi="Times New Roman" w:cs="Times New Roman"/>
-        </w:rPr>
-        <w:t>através de planilhas do Google</w:t>
-      </w:r>
-      <w:r>
-        <w:rPr>
-          <w:rFonts w:ascii="Times New Roman" w:hAnsi="Times New Roman" w:cs="Times New Roman"/>
-        </w:rPr>
-        <w:t>;</w:t>
-      </w:r>
-    </w:p>
-    <w:p>
-      <w:pPr>
-        <w:rPr>
-          <w:rFonts w:ascii="Times New Roman" w:hAnsi="Times New Roman" w:cs="Times New Roman"/>
-        </w:rPr>
-      </w:pPr>
-      <w:r>
-        <w:rPr>
-          <w:rFonts w:ascii="Times New Roman" w:hAnsi="Times New Roman" w:cs="Times New Roman"/>
-        </w:rPr>
-        <w:t>Leitor</w:t>
-      </w:r>
-      <w:r>
-        <w:rPr>
-          <w:rFonts w:ascii="Times New Roman" w:hAnsi="Times New Roman" w:cs="Times New Roman"/>
-        </w:rPr>
-        <w:t xml:space="preserve"> de código de barras</w:t>
-      </w:r>
-      <w:r>
-        <w:rPr>
-          <w:rFonts w:ascii="Times New Roman" w:hAnsi="Times New Roman" w:cs="Times New Roman"/>
-        </w:rPr>
-        <w:t xml:space="preserve"> para registrar a saída</w:t>
-      </w:r>
-      <w:r>
-        <w:rPr>
-          <w:rFonts w:ascii="Times New Roman" w:hAnsi="Times New Roman" w:cs="Times New Roman"/>
-        </w:rPr>
-        <w:t>.</w:t>
-      </w:r>
-    </w:p>
-    <w:p>
-      <w:pPr>
-        <w:rPr>
-          <w:rFonts w:ascii="Times New Roman" w:hAnsi="Times New Roman" w:cs="Times New Roman"/>
-        </w:rPr>
-      </w:pPr>
-    </w:p>
-    <w:p>
-      <w:pPr>
-        <w:rPr>
-          <w:rFonts w:ascii="Times New Roman" w:hAnsi="Times New Roman" w:cs="Times New Roman"/>
-        </w:rPr>
-      </w:pPr>
-      <w:r>
-        <w:rPr>
-          <w:rFonts w:ascii="Times New Roman" w:hAnsi="Times New Roman" w:cs="Times New Roman"/>
-        </w:rPr>
-        <w:t>T</w:t>
-      </w:r>
-      <w:r>
-        <w:rPr>
-          <w:rFonts w:ascii="Times New Roman" w:hAnsi="Times New Roman" w:cs="Times New Roman"/>
-        </w:rPr>
-        <w:t xml:space="preserve">ECNOLOGIA PARA SIMPLIFICAR </w:t>
-      </w:r>
-      <w:r>
-        <w:rPr>
-          <w:rFonts w:ascii="Times New Roman" w:hAnsi="Times New Roman" w:cs="Times New Roman"/>
-        </w:rPr>
-        <w:t>OS</w:t>
-      </w:r>
-      <w:r>
-        <w:rPr>
-          <w:rFonts w:ascii="Times New Roman" w:hAnsi="Times New Roman" w:cs="Times New Roman"/>
-        </w:rPr>
-        <w:t xml:space="preserve"> CONTROLES</w:t>
-      </w:r>
-    </w:p>
-    <w:p>
-      <w:pPr>
-        <w:rPr>
-          <w:rFonts w:ascii="Times New Roman" w:hAnsi="Times New Roman" w:cs="Times New Roman"/>
-        </w:rPr>
-      </w:pPr>
-      <w:r>
-        <w:rPr>
-          <w:rFonts w:ascii="Times New Roman" w:hAnsi="Times New Roman" w:cs="Times New Roman"/>
-        </w:rPr>
-        <w:t>COMPUTAÇÃO NA NUVEM</w:t>
-      </w:r>
-    </w:p>
-    <w:p>
-      <w:pPr>
-        <w:rPr>
-          <w:rFonts w:ascii="Times New Roman" w:hAnsi="Times New Roman" w:cs="Times New Roman"/>
-        </w:rPr>
-      </w:pPr>
-      <w:r>
-        <w:rPr>
-          <w:rFonts w:ascii="Times New Roman" w:hAnsi="Times New Roman" w:cs="Times New Roman"/>
-        </w:rPr>
-        <w:t>Há utilização d</w:t>
-      </w:r>
-      <w:r>
-        <w:rPr>
-          <w:rFonts w:ascii="Times New Roman" w:hAnsi="Times New Roman" w:cs="Times New Roman"/>
-        </w:rPr>
-        <w:t>a maior plataforma de computação em n</w:t>
-      </w:r>
-      <w:r>
-        <w:rPr>
-          <w:rFonts w:ascii="Times New Roman" w:hAnsi="Times New Roman" w:cs="Times New Roman"/>
-        </w:rPr>
-        <w:t>u</w:t>
-      </w:r>
-      <w:r>
-        <w:rPr>
-          <w:rFonts w:ascii="Times New Roman" w:hAnsi="Times New Roman" w:cs="Times New Roman"/>
-        </w:rPr>
-        <w:t xml:space="preserve">vem do mundo para hospedar e gerenciar </w:t>
-      </w:r>
-      <w:r>
-        <w:rPr>
-          <w:rFonts w:ascii="Times New Roman" w:hAnsi="Times New Roman" w:cs="Times New Roman"/>
-        </w:rPr>
-        <w:t>o sistema</w:t>
-      </w:r>
-      <w:r>
-        <w:rPr>
-          <w:rFonts w:ascii="Times New Roman" w:hAnsi="Times New Roman" w:cs="Times New Roman"/>
-        </w:rPr>
-        <w:t xml:space="preserve">. Nenhum tipo de computador é necessário para operar </w:t>
-      </w:r>
-      <w:r>
-        <w:rPr>
-          <w:rFonts w:ascii="Times New Roman" w:hAnsi="Times New Roman" w:cs="Times New Roman"/>
-        </w:rPr>
-        <w:t>o</w:t>
-      </w:r>
-      <w:r>
-        <w:rPr>
-          <w:rFonts w:ascii="Times New Roman" w:hAnsi="Times New Roman" w:cs="Times New Roman"/>
-        </w:rPr>
-        <w:t xml:space="preserve"> estacionamento.</w:t>
-      </w:r>
+        <w:t xml:space="preserve"> (Software para gerenciamento de estacionamento).</w:t>
+      </w:r>
+    </w:p>
+    <w:p>
+      <w:hyperlink r:id="rId14" w:history="1">
+        <w:r>
+          <w:rPr>
+            <w:rStyle w:val="Hyperlink"/>
+          </w:rPr>
+          <w:t>http://perfilsistemas.com.br/gestacionamento/</w:t>
+        </w:r>
+      </w:hyperlink>
+    </w:p>
+    <w:p/>
+    <w:p>
+      <w:pPr>
+        <w:pStyle w:val="ListParagraph"/>
+        <w:numPr>
+          <w:ilvl w:val="0"/>
+          <w:numId w:val="1"/>
+        </w:numPr>
+      </w:pPr>
+      <w:r>
+        <w:t xml:space="preserve">Restrições a inadimplência </w:t>
+      </w:r>
+    </w:p>
+    <w:p>
+      <w:hyperlink r:id="rId15" w:history="1">
+        <w:r>
+          <w:rPr>
+            <w:rStyle w:val="Hyperlink"/>
+          </w:rPr>
+          <w:t>https://www.madis.com.br/software/software-md-estacionamento/</w:t>
+        </w:r>
+      </w:hyperlink>
+    </w:p>
+    <w:p>
       <w:bookmarkStart w:id="0" w:name="_GoBack"/>
       <w:bookmarkEnd w:id="0"/>
     </w:p>
-    <w:p>
-      <w:pPr>
-        <w:rPr>
-          <w:rFonts w:ascii="Times New Roman" w:hAnsi="Times New Roman" w:cs="Times New Roman"/>
-        </w:rPr>
-      </w:pPr>
-      <w:r>
-        <w:rPr>
-          <w:rFonts w:ascii="Times New Roman" w:hAnsi="Times New Roman" w:cs="Times New Roman"/>
-        </w:rPr>
-        <w:t>INFORMAÇÃO EM TEMPO REAL</w:t>
-      </w:r>
-    </w:p>
-    <w:p>
-      <w:pPr>
-        <w:rPr>
-          <w:rFonts w:ascii="Times New Roman" w:hAnsi="Times New Roman" w:cs="Times New Roman"/>
-        </w:rPr>
-      </w:pPr>
-      <w:r>
-        <w:rPr>
-          <w:rFonts w:ascii="Times New Roman" w:hAnsi="Times New Roman" w:cs="Times New Roman"/>
-        </w:rPr>
-        <w:t xml:space="preserve">Para redes de estacionamentos, </w:t>
-      </w:r>
-      <w:r>
-        <w:rPr>
-          <w:rFonts w:ascii="Times New Roman" w:hAnsi="Times New Roman" w:cs="Times New Roman"/>
-        </w:rPr>
-        <w:t xml:space="preserve">é possível </w:t>
-      </w:r>
-      <w:r>
-        <w:rPr>
-          <w:rFonts w:ascii="Times New Roman" w:hAnsi="Times New Roman" w:cs="Times New Roman"/>
-        </w:rPr>
-        <w:t>administr</w:t>
-      </w:r>
-      <w:r>
-        <w:rPr>
-          <w:rFonts w:ascii="Times New Roman" w:hAnsi="Times New Roman" w:cs="Times New Roman"/>
-        </w:rPr>
-        <w:t>ar</w:t>
-      </w:r>
-      <w:r>
-        <w:rPr>
-          <w:rFonts w:ascii="Times New Roman" w:hAnsi="Times New Roman" w:cs="Times New Roman"/>
-        </w:rPr>
-        <w:t xml:space="preserve"> e visualiz</w:t>
-      </w:r>
-      <w:r>
-        <w:rPr>
-          <w:rFonts w:ascii="Times New Roman" w:hAnsi="Times New Roman" w:cs="Times New Roman"/>
-        </w:rPr>
-        <w:t>ar</w:t>
-      </w:r>
-      <w:r>
-        <w:rPr>
-          <w:rFonts w:ascii="Times New Roman" w:hAnsi="Times New Roman" w:cs="Times New Roman"/>
-        </w:rPr>
-        <w:t xml:space="preserve"> informações em tempo real de todos os estacionamentos </w:t>
-      </w:r>
-      <w:r>
-        <w:rPr>
-          <w:rFonts w:ascii="Times New Roman" w:hAnsi="Times New Roman" w:cs="Times New Roman"/>
-        </w:rPr>
-        <w:t xml:space="preserve">no </w:t>
-      </w:r>
-      <w:r>
-        <w:rPr>
-          <w:rFonts w:ascii="Times New Roman" w:hAnsi="Times New Roman" w:cs="Times New Roman"/>
-        </w:rPr>
-        <w:t>celular ou no navegador de internet.</w:t>
-      </w:r>
-    </w:p>
-    <w:p>
-      <w:pPr>
-        <w:rPr>
-          <w:rFonts w:ascii="Times New Roman" w:hAnsi="Times New Roman" w:cs="Times New Roman"/>
-        </w:rPr>
-      </w:pPr>
-      <w:r>
-        <w:rPr>
-          <w:rFonts w:ascii="Times New Roman" w:hAnsi="Times New Roman" w:cs="Times New Roman"/>
-        </w:rPr>
-        <w:t>MOBILIDADE E USABILIDADE</w:t>
-      </w:r>
-    </w:p>
-    <w:p>
-      <w:pPr>
-        <w:rPr>
-          <w:rFonts w:ascii="Times New Roman" w:hAnsi="Times New Roman" w:cs="Times New Roman"/>
-        </w:rPr>
-      </w:pPr>
-      <w:r>
-        <w:rPr>
-          <w:rFonts w:ascii="Times New Roman" w:hAnsi="Times New Roman" w:cs="Times New Roman"/>
-        </w:rPr>
-        <w:t xml:space="preserve">Toda coleta de dados ocorre com equipamentos Android. Com um tablet ou smartphone </w:t>
-      </w:r>
-      <w:r>
-        <w:rPr>
-          <w:rFonts w:ascii="Times New Roman" w:hAnsi="Times New Roman" w:cs="Times New Roman"/>
-        </w:rPr>
-        <w:t>se controle o</w:t>
-      </w:r>
-      <w:r>
-        <w:rPr>
-          <w:rFonts w:ascii="Times New Roman" w:hAnsi="Times New Roman" w:cs="Times New Roman"/>
-        </w:rPr>
-        <w:t xml:space="preserve"> estacionamento</w:t>
-      </w:r>
-      <w:r>
-        <w:rPr>
-          <w:rFonts w:ascii="Times New Roman" w:hAnsi="Times New Roman" w:cs="Times New Roman"/>
-        </w:rPr>
-        <w:t>.</w:t>
-      </w:r>
-    </w:p>
-    <w:p>
-      <w:pPr>
-        <w:rPr>
-          <w:rFonts w:ascii="Times New Roman" w:hAnsi="Times New Roman" w:cs="Times New Roman"/>
-        </w:rPr>
-      </w:pPr>
-    </w:p>
-    <w:p/>
-    <w:p/>
     <w:sectPr>
       <w:pgSz w:w="11906" w:h="16838"/>
       <w:pgMar w:top="1417" w:right="1701" w:bottom="1417" w:left="1701" w:header="708" w:footer="708" w:gutter="0"/>
@@ -1134,6 +731,100 @@
     </w:sectPr>
   </w:body>
 </w:document>
+</file>
+
+<file path=word/numbering.xml><?xml version="1.0" encoding="utf-8"?>
+<w:numbering xmlns:wpc="http://schemas.microsoft.com/office/word/2010/wordprocessingCanvas" xmlns:cx="http://schemas.microsoft.com/office/drawing/2014/chartex" xmlns:cx1="http://schemas.microsoft.com/office/drawing/2015/9/8/chartex" xmlns:cx2="http://schemas.microsoft.com/office/drawing/2015/10/21/chartex" xmlns:cx3="http://schemas.microsoft.com/office/drawing/2016/5/9/chartex" xmlns:cx4="http://schemas.microsoft.com/office/drawing/2016/5/10/chartex" xmlns:cx5="http://schemas.microsoft.com/office/drawing/2016/5/11/chartex" xmlns:cx6="http://schemas.microsoft.com/office/drawing/2016/5/12/chartex" xmlns:cx7="http://schemas.microsoft.com/office/drawing/2016/5/13/chartex" xmlns:cx8="http://schemas.microsoft.com/office/drawing/2016/5/14/chartex" xmlns:mc="http://schemas.openxmlformats.org/markup-compatibility/2006" xmlns:aink="http://schemas.microsoft.com/office/drawing/2016/ink" xmlns:am3d="http://schemas.microsoft.com/office/drawing/2017/model3d" xmlns:o="urn:schemas-microsoft-com:office:office" xmlns:r="http://schemas.openxmlformats.org/officeDocument/2006/relationships" xmlns:m="http://schemas.openxmlformats.org/officeDocument/2006/math" xmlns:v="urn:schemas-microsoft-com:vml" xmlns:wp14="http://schemas.microsoft.com/office/word/2010/wordprocessingDrawing" xmlns:wp="http://schemas.openxmlformats.org/drawingml/2006/wordprocessingDrawing" xmlns:w10="urn:schemas-microsoft-com:office:word" xmlns:w="http://schemas.openxmlformats.org/wordprocessingml/2006/main" xmlns:w14="http://schemas.microsoft.com/office/word/2010/wordml" xmlns:w15="http://schemas.microsoft.com/office/word/2012/wordml" xmlns:w16cid="http://schemas.microsoft.com/office/word/2016/wordml/cid" xmlns:w16se="http://schemas.microsoft.com/office/word/2015/wordml/symex" xmlns:wpg="http://schemas.microsoft.com/office/word/2010/wordprocessingGroup" xmlns:wpi="http://schemas.microsoft.com/office/word/2010/wordprocessingInk" xmlns:wne="http://schemas.microsoft.com/office/word/2006/wordml" xmlns:wps="http://schemas.microsoft.com/office/word/2010/wordprocessingShape" mc:Ignorable="w14 w15 w16se w16cid wp14">
+  <w:abstractNum w:abstractNumId="0" w15:restartNumberingAfterBreak="0">
+    <w:nsid w:val="0BBD086E"/>
+    <w:multiLevelType w:val="hybridMultilevel"/>
+    <w:tmpl w:val="2B4ECA04"/>
+    <w:lvl w:ilvl="0" w:tplc="0416000F">
+      <w:start w:val="1"/>
+      <w:numFmt w:val="decimal"/>
+      <w:lvlText w:val="%1."/>
+      <w:lvlJc w:val="left"/>
+      <w:pPr>
+        <w:ind w:left="720" w:hanging="360"/>
+      </w:pPr>
+    </w:lvl>
+    <w:lvl w:ilvl="1" w:tplc="04160019" w:tentative="1">
+      <w:start w:val="1"/>
+      <w:numFmt w:val="lowerLetter"/>
+      <w:lvlText w:val="%2."/>
+      <w:lvlJc w:val="left"/>
+      <w:pPr>
+        <w:ind w:left="1440" w:hanging="360"/>
+      </w:pPr>
+    </w:lvl>
+    <w:lvl w:ilvl="2" w:tplc="0416001B" w:tentative="1">
+      <w:start w:val="1"/>
+      <w:numFmt w:val="lowerRoman"/>
+      <w:lvlText w:val="%3."/>
+      <w:lvlJc w:val="right"/>
+      <w:pPr>
+        <w:ind w:left="2160" w:hanging="180"/>
+      </w:pPr>
+    </w:lvl>
+    <w:lvl w:ilvl="3" w:tplc="0416000F" w:tentative="1">
+      <w:start w:val="1"/>
+      <w:numFmt w:val="decimal"/>
+      <w:lvlText w:val="%4."/>
+      <w:lvlJc w:val="left"/>
+      <w:pPr>
+        <w:ind w:left="2880" w:hanging="360"/>
+      </w:pPr>
+    </w:lvl>
+    <w:lvl w:ilvl="4" w:tplc="04160019" w:tentative="1">
+      <w:start w:val="1"/>
+      <w:numFmt w:val="lowerLetter"/>
+      <w:lvlText w:val="%5."/>
+      <w:lvlJc w:val="left"/>
+      <w:pPr>
+        <w:ind w:left="3600" w:hanging="360"/>
+      </w:pPr>
+    </w:lvl>
+    <w:lvl w:ilvl="5" w:tplc="0416001B" w:tentative="1">
+      <w:start w:val="1"/>
+      <w:numFmt w:val="lowerRoman"/>
+      <w:lvlText w:val="%6."/>
+      <w:lvlJc w:val="right"/>
+      <w:pPr>
+        <w:ind w:left="4320" w:hanging="180"/>
+      </w:pPr>
+    </w:lvl>
+    <w:lvl w:ilvl="6" w:tplc="0416000F" w:tentative="1">
+      <w:start w:val="1"/>
+      <w:numFmt w:val="decimal"/>
+      <w:lvlText w:val="%7."/>
+      <w:lvlJc w:val="left"/>
+      <w:pPr>
+        <w:ind w:left="5040" w:hanging="360"/>
+      </w:pPr>
+    </w:lvl>
+    <w:lvl w:ilvl="7" w:tplc="04160019" w:tentative="1">
+      <w:start w:val="1"/>
+      <w:numFmt w:val="lowerLetter"/>
+      <w:lvlText w:val="%8."/>
+      <w:lvlJc w:val="left"/>
+      <w:pPr>
+        <w:ind w:left="5760" w:hanging="360"/>
+      </w:pPr>
+    </w:lvl>
+    <w:lvl w:ilvl="8" w:tplc="0416001B" w:tentative="1">
+      <w:start w:val="1"/>
+      <w:numFmt w:val="lowerRoman"/>
+      <w:lvlText w:val="%9."/>
+      <w:lvlJc w:val="right"/>
+      <w:pPr>
+        <w:ind w:left="6480" w:hanging="180"/>
+      </w:pPr>
+    </w:lvl>
+  </w:abstractNum>
+  <w:num w:numId="1">
+    <w:abstractNumId w:val="0"/>
+  </w:num>
+</w:numbering>
 </file>
 
 <file path=word/styles.xml><?xml version="1.0" encoding="utf-8"?>
@@ -1625,6 +1316,17 @@
       <w:u w:val="single"/>
     </w:rPr>
   </w:style>
+  <w:style w:type="paragraph" w:styleId="ListParagraph">
+    <w:name w:val="List Paragraph"/>
+    <w:basedOn w:val="Normal"/>
+    <w:uiPriority w:val="34"/>
+    <w:qFormat/>
+    <w:rsid w:val="00261834"/>
+    <w:pPr>
+      <w:ind w:left="720"/>
+      <w:contextualSpacing/>
+    </w:pPr>
+  </w:style>
 </w:styles>
 </file>
 

</xml_diff>

<commit_message>
upload versão completa pesquisa de requisitos
agora vai
</commit_message>
<xml_diff>
--- a/Documentação-Engenharia/Requisitos/Pesquisa.docx
+++ b/Documentação-Engenharia/Requisitos/Pesquisa.docx
@@ -710,6 +710,14 @@
       </w:r>
     </w:p>
     <w:p>
+      <w:pPr>
+        <w:pBdr>
+          <w:bottom w:val="single" w:sz="12" w:space="1" w:color="auto"/>
+        </w:pBdr>
+        <w:rPr>
+          <w:rStyle w:val="Hyperlink"/>
+        </w:rPr>
+      </w:pPr>
       <w:hyperlink r:id="rId15" w:history="1">
         <w:r>
           <w:rPr>
@@ -719,10 +727,528 @@
         </w:r>
       </w:hyperlink>
     </w:p>
+    <w:p/>
+    <w:p>
+      <w:pPr>
+        <w:rPr>
+          <w:rFonts w:ascii="Times New Roman" w:hAnsi="Times New Roman" w:cs="Times New Roman"/>
+          <w:sz w:val="24"/>
+          <w:szCs w:val="24"/>
+        </w:rPr>
+      </w:pPr>
+      <w:hyperlink r:id="rId16" w:history="1">
+        <w:r>
+          <w:rPr>
+            <w:rStyle w:val="Hyperlink"/>
+          </w:rPr>
+          <w:t>http://www.estacionamentodigital.com.br/meu-estacionamento.html</w:t>
+        </w:r>
+      </w:hyperlink>
+    </w:p>
+    <w:p>
+      <w:pPr>
+        <w:rPr>
+          <w:rFonts w:ascii="Times New Roman" w:hAnsi="Times New Roman" w:cs="Times New Roman"/>
+          <w:sz w:val="24"/>
+          <w:szCs w:val="24"/>
+        </w:rPr>
+      </w:pPr>
+    </w:p>
+    <w:p>
+      <w:pPr>
+        <w:rPr>
+          <w:rFonts w:ascii="Times New Roman" w:hAnsi="Times New Roman" w:cs="Times New Roman"/>
+        </w:rPr>
+      </w:pPr>
+      <w:r>
+        <w:rPr>
+          <w:rFonts w:ascii="Times New Roman" w:hAnsi="Times New Roman" w:cs="Times New Roman"/>
+        </w:rPr>
+        <w:t>Controle de veículos avulsos, mensalistas (c</w:t>
+      </w:r>
+      <w:r>
+        <w:rPr>
+          <w:rFonts w:ascii="Times New Roman" w:hAnsi="Times New Roman" w:cs="Times New Roman"/>
+        </w:rPr>
+        <w:t>ontrole com placas autorizadas a utilizar a conta, e flexibilização na forma de cobrança</w:t>
+      </w:r>
+      <w:r>
+        <w:rPr>
+          <w:rFonts w:ascii="Times New Roman" w:hAnsi="Times New Roman" w:cs="Times New Roman"/>
+        </w:rPr>
+        <w:t xml:space="preserve">), convênios e eventos; </w:t>
+      </w:r>
+    </w:p>
+    <w:p>
+      <w:pPr>
+        <w:rPr>
+          <w:rFonts w:ascii="Times New Roman" w:hAnsi="Times New Roman" w:cs="Times New Roman"/>
+        </w:rPr>
+      </w:pPr>
+      <w:r>
+        <w:rPr>
+          <w:rFonts w:ascii="Times New Roman" w:hAnsi="Times New Roman" w:cs="Times New Roman"/>
+        </w:rPr>
+        <w:t>Registr</w:t>
+      </w:r>
+      <w:r>
+        <w:rPr>
+          <w:rFonts w:ascii="Times New Roman" w:hAnsi="Times New Roman" w:cs="Times New Roman"/>
+        </w:rPr>
+        <w:t>o</w:t>
+      </w:r>
+      <w:r>
+        <w:rPr>
+          <w:rFonts w:ascii="Times New Roman" w:hAnsi="Times New Roman" w:cs="Times New Roman"/>
+        </w:rPr>
+        <w:t xml:space="preserve"> </w:t>
+      </w:r>
+      <w:r>
+        <w:rPr>
+          <w:rFonts w:ascii="Times New Roman" w:hAnsi="Times New Roman" w:cs="Times New Roman"/>
+        </w:rPr>
+        <w:t>de</w:t>
+      </w:r>
+      <w:r>
+        <w:rPr>
+          <w:rFonts w:ascii="Times New Roman" w:hAnsi="Times New Roman" w:cs="Times New Roman"/>
+        </w:rPr>
+        <w:t xml:space="preserve"> entrada e saída de veículos de forma ágil e móvel</w:t>
+      </w:r>
+      <w:r>
+        <w:rPr>
+          <w:rFonts w:ascii="Times New Roman" w:hAnsi="Times New Roman" w:cs="Times New Roman"/>
+        </w:rPr>
+        <w:t>;</w:t>
+      </w:r>
+    </w:p>
+    <w:p>
+      <w:pPr>
+        <w:rPr>
+          <w:rFonts w:ascii="Times New Roman" w:hAnsi="Times New Roman" w:cs="Times New Roman"/>
+        </w:rPr>
+      </w:pPr>
+      <w:r>
+        <w:rPr>
+          <w:rFonts w:ascii="Times New Roman" w:hAnsi="Times New Roman" w:cs="Times New Roman"/>
+        </w:rPr>
+        <w:t xml:space="preserve">Disponibilidade de </w:t>
+      </w:r>
+      <w:r>
+        <w:rPr>
+          <w:rFonts w:ascii="Times New Roman" w:hAnsi="Times New Roman" w:cs="Times New Roman"/>
+        </w:rPr>
+        <w:t>dados estatísticos de ocupação e permanência</w:t>
+      </w:r>
+      <w:r>
+        <w:rPr>
+          <w:rFonts w:ascii="Times New Roman" w:hAnsi="Times New Roman" w:cs="Times New Roman"/>
+        </w:rPr>
+        <w:t>;</w:t>
+      </w:r>
+    </w:p>
+    <w:p>
+      <w:pPr>
+        <w:rPr>
+          <w:rFonts w:ascii="Times New Roman" w:hAnsi="Times New Roman" w:cs="Times New Roman"/>
+        </w:rPr>
+      </w:pPr>
+      <w:r>
+        <w:rPr>
+          <w:rFonts w:ascii="Times New Roman" w:hAnsi="Times New Roman" w:cs="Times New Roman"/>
+        </w:rPr>
+        <w:t>Controle de caixa por funcionário, movimentação, relatórios para auditoria, previsões de entradas, recebimentos atrasados e gráficos de faturamento</w:t>
+      </w:r>
+      <w:r>
+        <w:rPr>
+          <w:rFonts w:ascii="Times New Roman" w:hAnsi="Times New Roman" w:cs="Times New Roman"/>
+        </w:rPr>
+        <w:t>;</w:t>
+      </w:r>
+    </w:p>
+    <w:p>
+      <w:pPr>
+        <w:rPr>
+          <w:rFonts w:ascii="Times New Roman" w:hAnsi="Times New Roman" w:cs="Times New Roman"/>
+        </w:rPr>
+      </w:pPr>
+      <w:r>
+        <w:rPr>
+          <w:rFonts w:ascii="Times New Roman" w:hAnsi="Times New Roman" w:cs="Times New Roman"/>
+        </w:rPr>
+        <w:t>T</w:t>
+      </w:r>
+      <w:r>
+        <w:rPr>
+          <w:rFonts w:ascii="Times New Roman" w:hAnsi="Times New Roman" w:cs="Times New Roman"/>
+        </w:rPr>
+        <w:t>odos os estacionamentos consolidados em uma única solução</w:t>
+      </w:r>
+      <w:r>
+        <w:rPr>
+          <w:rFonts w:ascii="Times New Roman" w:hAnsi="Times New Roman" w:cs="Times New Roman"/>
+        </w:rPr>
+        <w:t xml:space="preserve"> (caso o comprador tenha várias unidades);</w:t>
+      </w:r>
+    </w:p>
+    <w:p>
+      <w:pPr>
+        <w:rPr>
+          <w:rFonts w:ascii="Times New Roman" w:hAnsi="Times New Roman" w:cs="Times New Roman"/>
+        </w:rPr>
+      </w:pPr>
+      <w:r>
+        <w:rPr>
+          <w:rFonts w:ascii="Times New Roman" w:hAnsi="Times New Roman" w:cs="Times New Roman"/>
+        </w:rPr>
+        <w:t xml:space="preserve">Controle de serviços prestados, como por exemplo lavação </w:t>
+      </w:r>
+      <w:r>
+        <w:rPr>
+          <w:rFonts w:ascii="Times New Roman" w:hAnsi="Times New Roman" w:cs="Times New Roman"/>
+        </w:rPr>
+        <w:t>(</w:t>
+      </w:r>
+      <w:r>
+        <w:rPr>
+          <w:rFonts w:ascii="Times New Roman" w:hAnsi="Times New Roman" w:cs="Times New Roman"/>
+        </w:rPr>
+        <w:t xml:space="preserve">permite valores fixos por item, como por exemplo: com ou sem cera, lavação completa, dentro fora, </w:t>
+      </w:r>
+      <w:proofErr w:type="spellStart"/>
+      <w:r>
+        <w:rPr>
+          <w:rFonts w:ascii="Times New Roman" w:hAnsi="Times New Roman" w:cs="Times New Roman"/>
+        </w:rPr>
+        <w:t>etc</w:t>
+      </w:r>
+      <w:proofErr w:type="spellEnd"/>
+      <w:r>
+        <w:rPr>
+          <w:rFonts w:ascii="Times New Roman" w:hAnsi="Times New Roman" w:cs="Times New Roman"/>
+        </w:rPr>
+        <w:t>);</w:t>
+      </w:r>
+    </w:p>
+    <w:p>
+      <w:pPr>
+        <w:rPr>
+          <w:rFonts w:ascii="Times New Roman" w:hAnsi="Times New Roman" w:cs="Times New Roman"/>
+        </w:rPr>
+      </w:pPr>
+      <w:proofErr w:type="spellStart"/>
+      <w:r>
+        <w:rPr>
+          <w:rFonts w:ascii="Times New Roman" w:hAnsi="Times New Roman" w:cs="Times New Roman"/>
+        </w:rPr>
+        <w:t>Valet</w:t>
+      </w:r>
+      <w:proofErr w:type="spellEnd"/>
+      <w:r>
+        <w:rPr>
+          <w:rFonts w:ascii="Times New Roman" w:hAnsi="Times New Roman" w:cs="Times New Roman"/>
+        </w:rPr>
+        <w:t>, manobrista;</w:t>
+      </w:r>
+    </w:p>
+    <w:p>
+      <w:pPr>
+        <w:rPr>
+          <w:rFonts w:ascii="Times New Roman" w:hAnsi="Times New Roman" w:cs="Times New Roman"/>
+        </w:rPr>
+      </w:pPr>
+      <w:r>
+        <w:rPr>
+          <w:rFonts w:ascii="Times New Roman" w:hAnsi="Times New Roman" w:cs="Times New Roman"/>
+        </w:rPr>
+        <w:lastRenderedPageBreak/>
+        <w:t xml:space="preserve">Recebimento de dados da operação </w:t>
+      </w:r>
+      <w:r>
+        <w:rPr>
+          <w:rFonts w:ascii="Times New Roman" w:hAnsi="Times New Roman" w:cs="Times New Roman"/>
+        </w:rPr>
+        <w:t>através de planilhas do Google</w:t>
+      </w:r>
+      <w:r>
+        <w:rPr>
+          <w:rFonts w:ascii="Times New Roman" w:hAnsi="Times New Roman" w:cs="Times New Roman"/>
+        </w:rPr>
+        <w:t>;</w:t>
+      </w:r>
+    </w:p>
+    <w:p>
+      <w:pPr>
+        <w:rPr>
+          <w:rFonts w:ascii="Times New Roman" w:hAnsi="Times New Roman" w:cs="Times New Roman"/>
+        </w:rPr>
+      </w:pPr>
+      <w:r>
+        <w:rPr>
+          <w:rFonts w:ascii="Times New Roman" w:hAnsi="Times New Roman" w:cs="Times New Roman"/>
+        </w:rPr>
+        <w:t>Leitor</w:t>
+      </w:r>
+      <w:r>
+        <w:rPr>
+          <w:rFonts w:ascii="Times New Roman" w:hAnsi="Times New Roman" w:cs="Times New Roman"/>
+        </w:rPr>
+        <w:t xml:space="preserve"> de código de barras</w:t>
+      </w:r>
+      <w:r>
+        <w:rPr>
+          <w:rFonts w:ascii="Times New Roman" w:hAnsi="Times New Roman" w:cs="Times New Roman"/>
+        </w:rPr>
+        <w:t xml:space="preserve"> para registrar a saída</w:t>
+      </w:r>
+      <w:r>
+        <w:rPr>
+          <w:rFonts w:ascii="Times New Roman" w:hAnsi="Times New Roman" w:cs="Times New Roman"/>
+        </w:rPr>
+        <w:t>.</w:t>
+      </w:r>
+    </w:p>
+    <w:p>
+      <w:pPr>
+        <w:rPr>
+          <w:rFonts w:ascii="Times New Roman" w:hAnsi="Times New Roman" w:cs="Times New Roman"/>
+        </w:rPr>
+      </w:pPr>
+    </w:p>
+    <w:p>
+      <w:pPr>
+        <w:rPr>
+          <w:rFonts w:ascii="Times New Roman" w:hAnsi="Times New Roman" w:cs="Times New Roman"/>
+        </w:rPr>
+      </w:pPr>
+      <w:r>
+        <w:rPr>
+          <w:rFonts w:ascii="Times New Roman" w:hAnsi="Times New Roman" w:cs="Times New Roman"/>
+        </w:rPr>
+        <w:t>T</w:t>
+      </w:r>
+      <w:r>
+        <w:rPr>
+          <w:rFonts w:ascii="Times New Roman" w:hAnsi="Times New Roman" w:cs="Times New Roman"/>
+        </w:rPr>
+        <w:t xml:space="preserve">ECNOLOGIA PARA SIMPLIFICAR </w:t>
+      </w:r>
+      <w:r>
+        <w:rPr>
+          <w:rFonts w:ascii="Times New Roman" w:hAnsi="Times New Roman" w:cs="Times New Roman"/>
+        </w:rPr>
+        <w:t>OS</w:t>
+      </w:r>
+      <w:r>
+        <w:rPr>
+          <w:rFonts w:ascii="Times New Roman" w:hAnsi="Times New Roman" w:cs="Times New Roman"/>
+        </w:rPr>
+        <w:t xml:space="preserve"> CONTROLES</w:t>
+      </w:r>
+    </w:p>
+    <w:p>
+      <w:pPr>
+        <w:rPr>
+          <w:rFonts w:ascii="Times New Roman" w:hAnsi="Times New Roman" w:cs="Times New Roman"/>
+        </w:rPr>
+      </w:pPr>
+      <w:r>
+        <w:rPr>
+          <w:rFonts w:ascii="Times New Roman" w:hAnsi="Times New Roman" w:cs="Times New Roman"/>
+        </w:rPr>
+        <w:t>COMPUTAÇÃO NA NUVEM</w:t>
+      </w:r>
+    </w:p>
+    <w:p>
+      <w:pPr>
+        <w:rPr>
+          <w:rFonts w:ascii="Times New Roman" w:hAnsi="Times New Roman" w:cs="Times New Roman"/>
+        </w:rPr>
+      </w:pPr>
+      <w:r>
+        <w:rPr>
+          <w:rFonts w:ascii="Times New Roman" w:hAnsi="Times New Roman" w:cs="Times New Roman"/>
+        </w:rPr>
+        <w:t>Há utilização d</w:t>
+      </w:r>
+      <w:r>
+        <w:rPr>
+          <w:rFonts w:ascii="Times New Roman" w:hAnsi="Times New Roman" w:cs="Times New Roman"/>
+        </w:rPr>
+        <w:t>a maior plataforma de computação em n</w:t>
+      </w:r>
+      <w:r>
+        <w:rPr>
+          <w:rFonts w:ascii="Times New Roman" w:hAnsi="Times New Roman" w:cs="Times New Roman"/>
+        </w:rPr>
+        <w:t>u</w:t>
+      </w:r>
+      <w:r>
+        <w:rPr>
+          <w:rFonts w:ascii="Times New Roman" w:hAnsi="Times New Roman" w:cs="Times New Roman"/>
+        </w:rPr>
+        <w:t xml:space="preserve">vem do mundo para hospedar e gerenciar </w:t>
+      </w:r>
+      <w:r>
+        <w:rPr>
+          <w:rFonts w:ascii="Times New Roman" w:hAnsi="Times New Roman" w:cs="Times New Roman"/>
+        </w:rPr>
+        <w:t>o sistema</w:t>
+      </w:r>
+      <w:r>
+        <w:rPr>
+          <w:rFonts w:ascii="Times New Roman" w:hAnsi="Times New Roman" w:cs="Times New Roman"/>
+        </w:rPr>
+        <w:t xml:space="preserve">. Nenhum tipo de computador é necessário para operar </w:t>
+      </w:r>
+      <w:r>
+        <w:rPr>
+          <w:rFonts w:ascii="Times New Roman" w:hAnsi="Times New Roman" w:cs="Times New Roman"/>
+        </w:rPr>
+        <w:t>o</w:t>
+      </w:r>
+      <w:r>
+        <w:rPr>
+          <w:rFonts w:ascii="Times New Roman" w:hAnsi="Times New Roman" w:cs="Times New Roman"/>
+        </w:rPr>
+        <w:t xml:space="preserve"> estacionamento.</w:t>
+      </w:r>
+    </w:p>
+    <w:p>
+      <w:pPr>
+        <w:rPr>
+          <w:rFonts w:ascii="Times New Roman" w:hAnsi="Times New Roman" w:cs="Times New Roman"/>
+        </w:rPr>
+      </w:pPr>
+      <w:r>
+        <w:rPr>
+          <w:rFonts w:ascii="Times New Roman" w:hAnsi="Times New Roman" w:cs="Times New Roman"/>
+        </w:rPr>
+        <w:t>INFORMAÇÃO EM TEMPO REAL</w:t>
+      </w:r>
+    </w:p>
+    <w:p>
+      <w:pPr>
+        <w:rPr>
+          <w:rFonts w:ascii="Times New Roman" w:hAnsi="Times New Roman" w:cs="Times New Roman"/>
+        </w:rPr>
+      </w:pPr>
+      <w:r>
+        <w:rPr>
+          <w:rFonts w:ascii="Times New Roman" w:hAnsi="Times New Roman" w:cs="Times New Roman"/>
+        </w:rPr>
+        <w:t xml:space="preserve">Para redes de estacionamentos, </w:t>
+      </w:r>
+      <w:r>
+        <w:rPr>
+          <w:rFonts w:ascii="Times New Roman" w:hAnsi="Times New Roman" w:cs="Times New Roman"/>
+        </w:rPr>
+        <w:t xml:space="preserve">é possível </w:t>
+      </w:r>
+      <w:r>
+        <w:rPr>
+          <w:rFonts w:ascii="Times New Roman" w:hAnsi="Times New Roman" w:cs="Times New Roman"/>
+        </w:rPr>
+        <w:t>administr</w:t>
+      </w:r>
+      <w:r>
+        <w:rPr>
+          <w:rFonts w:ascii="Times New Roman" w:hAnsi="Times New Roman" w:cs="Times New Roman"/>
+        </w:rPr>
+        <w:t>ar</w:t>
+      </w:r>
+      <w:r>
+        <w:rPr>
+          <w:rFonts w:ascii="Times New Roman" w:hAnsi="Times New Roman" w:cs="Times New Roman"/>
+        </w:rPr>
+        <w:t xml:space="preserve"> e visualiz</w:t>
+      </w:r>
+      <w:r>
+        <w:rPr>
+          <w:rFonts w:ascii="Times New Roman" w:hAnsi="Times New Roman" w:cs="Times New Roman"/>
+        </w:rPr>
+        <w:t>ar</w:t>
+      </w:r>
+      <w:r>
+        <w:rPr>
+          <w:rFonts w:ascii="Times New Roman" w:hAnsi="Times New Roman" w:cs="Times New Roman"/>
+        </w:rPr>
+        <w:t xml:space="preserve"> informações em tempo real de todos os estacionamentos </w:t>
+      </w:r>
+      <w:r>
+        <w:rPr>
+          <w:rFonts w:ascii="Times New Roman" w:hAnsi="Times New Roman" w:cs="Times New Roman"/>
+        </w:rPr>
+        <w:t xml:space="preserve">no </w:t>
+      </w:r>
+      <w:r>
+        <w:rPr>
+          <w:rFonts w:ascii="Times New Roman" w:hAnsi="Times New Roman" w:cs="Times New Roman"/>
+        </w:rPr>
+        <w:t>celular ou no navegador de internet.</w:t>
+      </w:r>
+    </w:p>
+    <w:p>
+      <w:pPr>
+        <w:rPr>
+          <w:rFonts w:ascii="Times New Roman" w:hAnsi="Times New Roman" w:cs="Times New Roman"/>
+        </w:rPr>
+      </w:pPr>
+      <w:r>
+        <w:rPr>
+          <w:rFonts w:ascii="Times New Roman" w:hAnsi="Times New Roman" w:cs="Times New Roman"/>
+        </w:rPr>
+        <w:t>MOBILIDADE E USABILIDADE</w:t>
+      </w:r>
+    </w:p>
+    <w:p>
+      <w:pPr>
+        <w:rPr>
+          <w:rFonts w:ascii="Times New Roman" w:hAnsi="Times New Roman" w:cs="Times New Roman"/>
+        </w:rPr>
+      </w:pPr>
+      <w:r>
+        <w:rPr>
+          <w:rFonts w:ascii="Times New Roman" w:hAnsi="Times New Roman" w:cs="Times New Roman"/>
+        </w:rPr>
+        <w:t xml:space="preserve">Toda coleta de dados ocorre com equipamentos Android. Com um tablet ou smartphone </w:t>
+      </w:r>
+      <w:r>
+        <w:rPr>
+          <w:rFonts w:ascii="Times New Roman" w:hAnsi="Times New Roman" w:cs="Times New Roman"/>
+        </w:rPr>
+        <w:t>se controle o</w:t>
+      </w:r>
+      <w:r>
+        <w:rPr>
+          <w:rFonts w:ascii="Times New Roman" w:hAnsi="Times New Roman" w:cs="Times New Roman"/>
+        </w:rPr>
+        <w:t xml:space="preserve"> estacionamento</w:t>
+      </w:r>
+      <w:r>
+        <w:rPr>
+          <w:rFonts w:ascii="Times New Roman" w:hAnsi="Times New Roman" w:cs="Times New Roman"/>
+        </w:rPr>
+        <w:t>.</w:t>
+      </w:r>
+    </w:p>
+    <w:p>
+      <w:pPr>
+        <w:rPr>
+          <w:rFonts w:ascii="Times New Roman" w:hAnsi="Times New Roman" w:cs="Times New Roman"/>
+        </w:rPr>
+      </w:pPr>
+    </w:p>
+    <w:p/>
+    <w:p/>
     <w:p>
       <w:bookmarkStart w:id="0" w:name="_GoBack"/>
       <w:bookmarkEnd w:id="0"/>
-    </w:p>
+      <w:r>
+        <w:br/>
+      </w:r>
+    </w:p>
+    <w:p/>
     <w:sectPr>
       <w:pgSz w:w="11906" w:h="16838"/>
       <w:pgMar w:top="1417" w:right="1701" w:bottom="1417" w:left="1701" w:header="708" w:footer="708" w:gutter="0"/>

</xml_diff>

<commit_message>
Inclusão de um texto teste
Inclusão de um texto de teste no arquivo Pesquisa.docx
</commit_message>
<xml_diff>
--- a/Documentação-Engenharia/Requisitos/Pesquisa.docx
+++ b/Documentação-Engenharia/Requisitos/Pesquisa.docx
@@ -1,6 +1,6 @@
 
 <file path=word/document.xml><?xml version="1.0" encoding="utf-8"?>
-<w:document xmlns:wpc="http://schemas.microsoft.com/office/word/2010/wordprocessingCanvas" xmlns:cx="http://schemas.microsoft.com/office/drawing/2014/chartex" xmlns:cx1="http://schemas.microsoft.com/office/drawing/2015/9/8/chartex" xmlns:cx2="http://schemas.microsoft.com/office/drawing/2015/10/21/chartex" xmlns:cx3="http://schemas.microsoft.com/office/drawing/2016/5/9/chartex" xmlns:cx4="http://schemas.microsoft.com/office/drawing/2016/5/10/chartex" xmlns:cx5="http://schemas.microsoft.com/office/drawing/2016/5/11/chartex" xmlns:cx6="http://schemas.microsoft.com/office/drawing/2016/5/12/chartex" xmlns:cx7="http://schemas.microsoft.com/office/drawing/2016/5/13/chartex" xmlns:cx8="http://schemas.microsoft.com/office/drawing/2016/5/14/chartex" xmlns:mc="http://schemas.openxmlformats.org/markup-compatibility/2006" xmlns:aink="http://schemas.microsoft.com/office/drawing/2016/ink" xmlns:am3d="http://schemas.microsoft.com/office/drawing/2017/model3d" xmlns:o="urn:schemas-microsoft-com:office:office" xmlns:r="http://schemas.openxmlformats.org/officeDocument/2006/relationships" xmlns:m="http://schemas.openxmlformats.org/officeDocument/2006/math" xmlns:v="urn:schemas-microsoft-com:vml" xmlns:wp14="http://schemas.microsoft.com/office/word/2010/wordprocessingDrawing" xmlns:wp="http://schemas.openxmlformats.org/drawingml/2006/wordprocessingDrawing" xmlns:w10="urn:schemas-microsoft-com:office:word" xmlns:w="http://schemas.openxmlformats.org/wordprocessingml/2006/main" xmlns:w14="http://schemas.microsoft.com/office/word/2010/wordml" xmlns:w15="http://schemas.microsoft.com/office/word/2012/wordml" xmlns:w16cid="http://schemas.microsoft.com/office/word/2016/wordml/cid" xmlns:w16se="http://schemas.microsoft.com/office/word/2015/wordml/symex" xmlns:wpg="http://schemas.microsoft.com/office/word/2010/wordprocessingGroup" xmlns:wpi="http://schemas.microsoft.com/office/word/2010/wordprocessingInk" xmlns:wne="http://schemas.microsoft.com/office/word/2006/wordml" xmlns:wps="http://schemas.microsoft.com/office/word/2010/wordprocessingShape" mc:Ignorable="w14 w15 w16se w16cid wp14">
+<w:document xmlns:wpc="http://schemas.microsoft.com/office/word/2010/wordprocessingCanvas" xmlns:mc="http://schemas.openxmlformats.org/markup-compatibility/2006" xmlns:o="urn:schemas-microsoft-com:office:office" xmlns:r="http://schemas.openxmlformats.org/officeDocument/2006/relationships" xmlns:m="http://schemas.openxmlformats.org/officeDocument/2006/math" xmlns:v="urn:schemas-microsoft-com:vml" xmlns:wp14="http://schemas.microsoft.com/office/word/2010/wordprocessingDrawing" xmlns:wp="http://schemas.openxmlformats.org/drawingml/2006/wordprocessingDrawing" xmlns:w10="urn:schemas-microsoft-com:office:word" xmlns:w="http://schemas.openxmlformats.org/wordprocessingml/2006/main" xmlns:w14="http://schemas.microsoft.com/office/word/2010/wordml" xmlns:wpg="http://schemas.microsoft.com/office/word/2010/wordprocessingGroup" xmlns:wpi="http://schemas.microsoft.com/office/word/2010/wordprocessingInk" xmlns:wne="http://schemas.microsoft.com/office/word/2006/wordml" xmlns:wps="http://schemas.microsoft.com/office/word/2010/wordprocessingShape" mc:Ignorable="w14 wp14">
   <w:body>
     <w:p>
       <w:r>
@@ -45,7 +45,7 @@
                     </pic:cNvPicPr>
                   </pic:nvPicPr>
                   <pic:blipFill>
-                    <a:blip r:embed="rId5">
+                    <a:blip r:embed="rId6">
                       <a:extLst>
                         <a:ext uri="{28A0092B-C50C-407E-A947-70E740481C1C}">
                           <a14:useLocalDpi xmlns:a14="http://schemas.microsoft.com/office/drawing/2010/main" val="0"/>
@@ -123,7 +123,7 @@
         </w:rPr>
         <w:t>As vehicles are identified, the computer automatically generates routing or storage missions. These are based on pre-programmed storage and throughput optimizing algorithms and employ rules established early on in the design phase. For example, the </w:t>
       </w:r>
-      <w:hyperlink r:id="rId6" w:history="1">
+      <w:hyperlink r:id="rId7" w:history="1">
         <w:r>
           <w:rPr>
             <w:rFonts w:ascii="Times New Roman" w:eastAsia="Times New Roman" w:hAnsi="Times New Roman" w:cs="Times New Roman"/>
@@ -199,123 +199,6 @@
                 <pic:pic xmlns:pic="http://schemas.openxmlformats.org/drawingml/2006/picture">
                   <pic:nvPicPr>
                     <pic:cNvPr id="0" name="Picture 2" descr="https://www.westfaliaparking.com/assets/uploads/brochures/PCSimage-retrieve2.png"/>
-                    <pic:cNvPicPr>
-                      <a:picLocks noChangeAspect="1" noChangeArrowheads="1"/>
-                    </pic:cNvPicPr>
-                  </pic:nvPicPr>
-                  <pic:blipFill>
-                    <a:blip r:embed="rId7">
-                      <a:extLst>
-                        <a:ext uri="{28A0092B-C50C-407E-A947-70E740481C1C}">
-                          <a14:useLocalDpi xmlns:a14="http://schemas.microsoft.com/office/drawing/2010/main" val="0"/>
-                        </a:ext>
-                      </a:extLst>
-                    </a:blip>
-                    <a:srcRect/>
-                    <a:stretch>
-                      <a:fillRect/>
-                    </a:stretch>
-                  </pic:blipFill>
-                  <pic:spPr bwMode="auto">
-                    <a:xfrm>
-                      <a:off x="0" y="0"/>
-                      <a:ext cx="2857500" cy="2733675"/>
-                    </a:xfrm>
-                    <a:prstGeom prst="rect">
-                      <a:avLst/>
-                    </a:prstGeom>
-                    <a:noFill/>
-                    <a:ln>
-                      <a:noFill/>
-                    </a:ln>
-                  </pic:spPr>
-                </pic:pic>
-              </a:graphicData>
-            </a:graphic>
-          </wp:inline>
-        </w:drawing>
-      </w:r>
-    </w:p>
-    <w:p>
-      <w:pPr>
-        <w:spacing w:after="0" w:line="240" w:lineRule="auto"/>
-        <w:textAlignment w:val="top"/>
-        <w:outlineLvl w:val="2"/>
-        <w:rPr>
-          <w:rFonts w:ascii="Times New Roman" w:eastAsia="Times New Roman" w:hAnsi="Times New Roman" w:cs="Times New Roman"/>
-          <w:b/>
-          <w:bCs/>
-          <w:sz w:val="30"/>
-          <w:szCs w:val="30"/>
-          <w:lang w:val="en-US" w:eastAsia="pt-BR"/>
-        </w:rPr>
-      </w:pPr>
-      <w:r>
-        <w:rPr>
-          <w:rFonts w:ascii="Times New Roman" w:eastAsia="Times New Roman" w:hAnsi="Times New Roman" w:cs="Times New Roman"/>
-          <w:b/>
-          <w:bCs/>
-          <w:sz w:val="30"/>
-          <w:szCs w:val="30"/>
-          <w:lang w:val="en-US" w:eastAsia="pt-BR"/>
-        </w:rPr>
-        <w:t>Vehicle Retrieval</w:t>
-      </w:r>
-    </w:p>
-    <w:p>
-      <w:pPr>
-        <w:spacing w:after="300" w:line="240" w:lineRule="auto"/>
-        <w:textAlignment w:val="top"/>
-        <w:rPr>
-          <w:rFonts w:ascii="Times New Roman" w:eastAsia="Times New Roman" w:hAnsi="Times New Roman" w:cs="Times New Roman"/>
-          <w:sz w:val="24"/>
-          <w:szCs w:val="24"/>
-          <w:lang w:val="en-US" w:eastAsia="pt-BR"/>
-        </w:rPr>
-      </w:pPr>
-      <w:r>
-        <w:rPr>
-          <w:rFonts w:ascii="Times New Roman" w:eastAsia="Times New Roman" w:hAnsi="Times New Roman" w:cs="Times New Roman"/>
-          <w:sz w:val="24"/>
-          <w:szCs w:val="24"/>
-          <w:lang w:val="en-US" w:eastAsia="pt-BR"/>
-        </w:rPr>
-        <w:lastRenderedPageBreak/>
-        <w:t>Vehicles are retrieved on demand and sent to one of the vertical reciprocating conveyors (VRCs)/lifts. Retrieval processes vary but are usually based on first come, first served rules.</w:t>
-      </w:r>
-    </w:p>
-    <w:p>
-      <w:pPr>
-        <w:spacing w:after="150" w:line="240" w:lineRule="auto"/>
-        <w:textAlignment w:val="top"/>
-        <w:rPr>
-          <w:rFonts w:ascii="Times New Roman" w:eastAsia="Times New Roman" w:hAnsi="Times New Roman" w:cs="Times New Roman"/>
-          <w:sz w:val="24"/>
-          <w:szCs w:val="24"/>
-          <w:lang w:eastAsia="pt-BR"/>
-        </w:rPr>
-      </w:pPr>
-      <w:r>
-        <w:rPr>
-          <w:rFonts w:ascii="Times New Roman" w:eastAsia="Times New Roman" w:hAnsi="Times New Roman" w:cs="Times New Roman"/>
-          <w:noProof/>
-          <w:sz w:val="24"/>
-          <w:szCs w:val="24"/>
-          <w:lang w:eastAsia="pt-BR"/>
-        </w:rPr>
-        <w:drawing>
-          <wp:inline distT="0" distB="0" distL="0" distR="0">
-            <wp:extent cx="2857500" cy="2733675"/>
-            <wp:effectExtent l="0" t="0" r="0" b="9525"/>
-            <wp:docPr id="2" name="Picture 2" descr="https://www.westfaliaparking.com/assets/uploads/PCSimage-optimize2.png"/>
-            <wp:cNvGraphicFramePr>
-              <a:graphicFrameLocks xmlns:a="http://schemas.openxmlformats.org/drawingml/2006/main" noChangeAspect="1"/>
-            </wp:cNvGraphicFramePr>
-            <a:graphic xmlns:a="http://schemas.openxmlformats.org/drawingml/2006/main">
-              <a:graphicData uri="http://schemas.openxmlformats.org/drawingml/2006/picture">
-                <pic:pic xmlns:pic="http://schemas.openxmlformats.org/drawingml/2006/picture">
-                  <pic:nvPicPr>
-                    <pic:cNvPr id="0" name="Picture 3" descr="https://www.westfaliaparking.com/assets/uploads/PCSimage-optimize2.png"/>
                     <pic:cNvPicPr>
                       <a:picLocks noChangeAspect="1" noChangeArrowheads="1"/>
                     </pic:cNvPicPr>
@@ -376,7 +259,7 @@
           <w:szCs w:val="30"/>
           <w:lang w:val="en-US" w:eastAsia="pt-BR"/>
         </w:rPr>
-        <w:t>Parking Space Optimization</w:t>
+        <w:t>Vehicle Retrieval</w:t>
       </w:r>
     </w:p>
     <w:p>
@@ -397,7 +280,8 @@
           <w:szCs w:val="24"/>
           <w:lang w:val="en-US" w:eastAsia="pt-BR"/>
         </w:rPr>
-        <w:t>Parking space optimization activities often result in re-storing missions generated for certain vehicles that are stored more than one deep.  For example, if vehicle one is located behind vehicle two and vehicle one is to be retrieved, the system will automatically re-store vehicle two to access vehicle one for car parking management.   </w:t>
+        <w:lastRenderedPageBreak/>
+        <w:t>Vehicles are retrieved on demand and sent to one of the vertical reciprocating conveyors (VRCs)/lifts. Retrieval processes vary but are usually based on first come, first served rules.</w:t>
       </w:r>
     </w:p>
     <w:p>
@@ -423,7 +307,7 @@
           <wp:inline distT="0" distB="0" distL="0" distR="0">
             <wp:extent cx="2857500" cy="2733675"/>
             <wp:effectExtent l="0" t="0" r="0" b="9525"/>
-            <wp:docPr id="1" name="Picture 1" descr="https://www.westfaliaparking.com/assets/uploads/PCSimage-data2.png"/>
+            <wp:docPr id="2" name="Picture 2" descr="https://www.westfaliaparking.com/assets/uploads/PCSimage-optimize2.png"/>
             <wp:cNvGraphicFramePr>
               <a:graphicFrameLocks xmlns:a="http://schemas.openxmlformats.org/drawingml/2006/main" noChangeAspect="1"/>
             </wp:cNvGraphicFramePr>
@@ -431,7 +315,7 @@
               <a:graphicData uri="http://schemas.openxmlformats.org/drawingml/2006/picture">
                 <pic:pic xmlns:pic="http://schemas.openxmlformats.org/drawingml/2006/picture">
                   <pic:nvPicPr>
-                    <pic:cNvPr id="0" name="Picture 4" descr="https://www.westfaliaparking.com/assets/uploads/PCSimage-data2.png"/>
+                    <pic:cNvPr id="0" name="Picture 3" descr="https://www.westfaliaparking.com/assets/uploads/PCSimage-optimize2.png"/>
                     <pic:cNvPicPr>
                       <a:picLocks noChangeAspect="1" noChangeArrowheads="1"/>
                     </pic:cNvPicPr>
@@ -492,6 +376,122 @@
           <w:szCs w:val="30"/>
           <w:lang w:val="en-US" w:eastAsia="pt-BR"/>
         </w:rPr>
+        <w:t>Parking Space Optimization</w:t>
+      </w:r>
+    </w:p>
+    <w:p>
+      <w:pPr>
+        <w:spacing w:after="300" w:line="240" w:lineRule="auto"/>
+        <w:textAlignment w:val="top"/>
+        <w:rPr>
+          <w:rFonts w:ascii="Times New Roman" w:eastAsia="Times New Roman" w:hAnsi="Times New Roman" w:cs="Times New Roman"/>
+          <w:sz w:val="24"/>
+          <w:szCs w:val="24"/>
+          <w:lang w:val="en-US" w:eastAsia="pt-BR"/>
+        </w:rPr>
+      </w:pPr>
+      <w:r>
+        <w:rPr>
+          <w:rFonts w:ascii="Times New Roman" w:eastAsia="Times New Roman" w:hAnsi="Times New Roman" w:cs="Times New Roman"/>
+          <w:sz w:val="24"/>
+          <w:szCs w:val="24"/>
+          <w:lang w:val="en-US" w:eastAsia="pt-BR"/>
+        </w:rPr>
+        <w:t>Parking space optimization activities often result in re-storing missions generated for certain vehicles that are stored more than one deep.  For example, if vehicle one is located behind vehicle two and vehicle one is to be retrieved, the system will automatically re-store vehicle two to access vehicle one for car parking management.   </w:t>
+      </w:r>
+    </w:p>
+    <w:p>
+      <w:pPr>
+        <w:spacing w:after="150" w:line="240" w:lineRule="auto"/>
+        <w:textAlignment w:val="top"/>
+        <w:rPr>
+          <w:rFonts w:ascii="Times New Roman" w:eastAsia="Times New Roman" w:hAnsi="Times New Roman" w:cs="Times New Roman"/>
+          <w:sz w:val="24"/>
+          <w:szCs w:val="24"/>
+          <w:lang w:eastAsia="pt-BR"/>
+        </w:rPr>
+      </w:pPr>
+      <w:r>
+        <w:rPr>
+          <w:rFonts w:ascii="Times New Roman" w:eastAsia="Times New Roman" w:hAnsi="Times New Roman" w:cs="Times New Roman"/>
+          <w:noProof/>
+          <w:sz w:val="24"/>
+          <w:szCs w:val="24"/>
+          <w:lang w:eastAsia="pt-BR"/>
+        </w:rPr>
+        <w:drawing>
+          <wp:inline distT="0" distB="0" distL="0" distR="0">
+            <wp:extent cx="2857500" cy="2733675"/>
+            <wp:effectExtent l="0" t="0" r="0" b="9525"/>
+            <wp:docPr id="1" name="Picture 1" descr="https://www.westfaliaparking.com/assets/uploads/PCSimage-data2.png"/>
+            <wp:cNvGraphicFramePr>
+              <a:graphicFrameLocks xmlns:a="http://schemas.openxmlformats.org/drawingml/2006/main" noChangeAspect="1"/>
+            </wp:cNvGraphicFramePr>
+            <a:graphic xmlns:a="http://schemas.openxmlformats.org/drawingml/2006/main">
+              <a:graphicData uri="http://schemas.openxmlformats.org/drawingml/2006/picture">
+                <pic:pic xmlns:pic="http://schemas.openxmlformats.org/drawingml/2006/picture">
+                  <pic:nvPicPr>
+                    <pic:cNvPr id="0" name="Picture 4" descr="https://www.westfaliaparking.com/assets/uploads/PCSimage-data2.png"/>
+                    <pic:cNvPicPr>
+                      <a:picLocks noChangeAspect="1" noChangeArrowheads="1"/>
+                    </pic:cNvPicPr>
+                  </pic:nvPicPr>
+                  <pic:blipFill>
+                    <a:blip r:embed="rId10">
+                      <a:extLst>
+                        <a:ext uri="{28A0092B-C50C-407E-A947-70E740481C1C}">
+                          <a14:useLocalDpi xmlns:a14="http://schemas.microsoft.com/office/drawing/2010/main" val="0"/>
+                        </a:ext>
+                      </a:extLst>
+                    </a:blip>
+                    <a:srcRect/>
+                    <a:stretch>
+                      <a:fillRect/>
+                    </a:stretch>
+                  </pic:blipFill>
+                  <pic:spPr bwMode="auto">
+                    <a:xfrm>
+                      <a:off x="0" y="0"/>
+                      <a:ext cx="2857500" cy="2733675"/>
+                    </a:xfrm>
+                    <a:prstGeom prst="rect">
+                      <a:avLst/>
+                    </a:prstGeom>
+                    <a:noFill/>
+                    <a:ln>
+                      <a:noFill/>
+                    </a:ln>
+                  </pic:spPr>
+                </pic:pic>
+              </a:graphicData>
+            </a:graphic>
+          </wp:inline>
+        </w:drawing>
+      </w:r>
+    </w:p>
+    <w:p>
+      <w:pPr>
+        <w:spacing w:after="0" w:line="240" w:lineRule="auto"/>
+        <w:textAlignment w:val="top"/>
+        <w:outlineLvl w:val="2"/>
+        <w:rPr>
+          <w:rFonts w:ascii="Times New Roman" w:eastAsia="Times New Roman" w:hAnsi="Times New Roman" w:cs="Times New Roman"/>
+          <w:b/>
+          <w:bCs/>
+          <w:sz w:val="30"/>
+          <w:szCs w:val="30"/>
+          <w:lang w:val="en-US" w:eastAsia="pt-BR"/>
+        </w:rPr>
+      </w:pPr>
+      <w:r>
+        <w:rPr>
+          <w:rFonts w:ascii="Times New Roman" w:eastAsia="Times New Roman" w:hAnsi="Times New Roman" w:cs="Times New Roman"/>
+          <w:b/>
+          <w:bCs/>
+          <w:sz w:val="30"/>
+          <w:szCs w:val="30"/>
+          <w:lang w:val="en-US" w:eastAsia="pt-BR"/>
+        </w:rPr>
         <w:t>Data Integrity</w:t>
       </w:r>
     </w:p>
@@ -581,7 +581,7 @@
           <w:lang w:val="en-US" w:eastAsia="pt-BR"/>
         </w:rPr>
       </w:pPr>
-      <w:hyperlink r:id="rId10" w:history="1">
+      <w:hyperlink r:id="rId11" w:history="1">
         <w:r>
           <w:rPr>
             <w:rStyle w:val="Hyperlink"/>
@@ -598,7 +598,7 @@
           <w:lang w:val="en-US"/>
         </w:rPr>
       </w:pPr>
-      <w:hyperlink r:id="rId11" w:history="1">
+      <w:hyperlink r:id="rId12" w:history="1">
         <w:r>
           <w:rPr>
             <w:rStyle w:val="Hyperlink"/>
@@ -617,7 +617,7 @@
     </w:p>
     <w:p>
       <w:pPr>
-        <w:pStyle w:val="ListParagraph"/>
+        <w:pStyle w:val="PargrafodaLista"/>
         <w:numPr>
           <w:ilvl w:val="0"/>
           <w:numId w:val="1"/>
@@ -630,7 +630,7 @@
       <w:proofErr w:type="spellEnd"/>
     </w:p>
     <w:p>
-      <w:hyperlink r:id="rId12" w:history="1">
+      <w:hyperlink r:id="rId13" w:history="1">
         <w:r>
           <w:rPr>
             <w:rStyle w:val="Hyperlink"/>
@@ -642,7 +642,7 @@
     <w:p/>
     <w:p>
       <w:pPr>
-        <w:pStyle w:val="ListParagraph"/>
+        <w:pStyle w:val="PargrafodaLista"/>
         <w:numPr>
           <w:ilvl w:val="0"/>
           <w:numId w:val="1"/>
@@ -659,7 +659,7 @@
       </w:r>
     </w:p>
     <w:p>
-      <w:hyperlink r:id="rId13" w:history="1">
+      <w:hyperlink r:id="rId14" w:history="1">
         <w:r>
           <w:rPr>
             <w:rStyle w:val="Hyperlink"/>
@@ -671,7 +671,7 @@
     <w:p/>
     <w:p>
       <w:pPr>
-        <w:pStyle w:val="ListParagraph"/>
+        <w:pStyle w:val="PargrafodaLista"/>
         <w:numPr>
           <w:ilvl w:val="0"/>
           <w:numId w:val="1"/>
@@ -687,7 +687,7 @@
       </w:r>
     </w:p>
     <w:p>
-      <w:hyperlink r:id="rId14" w:history="1">
+      <w:hyperlink r:id="rId15" w:history="1">
         <w:r>
           <w:rPr>
             <w:rStyle w:val="Hyperlink"/>
@@ -699,7 +699,7 @@
     <w:p/>
     <w:p>
       <w:pPr>
-        <w:pStyle w:val="ListParagraph"/>
+        <w:pStyle w:val="PargrafodaLista"/>
         <w:numPr>
           <w:ilvl w:val="0"/>
           <w:numId w:val="1"/>
@@ -718,7 +718,7 @@
           <w:rStyle w:val="Hyperlink"/>
         </w:rPr>
       </w:pPr>
-      <w:hyperlink r:id="rId15" w:history="1">
+      <w:hyperlink r:id="rId16" w:history="1">
         <w:r>
           <w:rPr>
             <w:rStyle w:val="Hyperlink"/>
@@ -736,7 +736,7 @@
           <w:szCs w:val="24"/>
         </w:rPr>
       </w:pPr>
-      <w:hyperlink r:id="rId16" w:history="1">
+      <w:hyperlink r:id="rId17" w:history="1">
         <w:r>
           <w:rPr>
             <w:rStyle w:val="Hyperlink"/>
@@ -1240,10 +1240,14 @@
       </w:pPr>
     </w:p>
     <w:p/>
-    <w:p/>
-    <w:p>
+    <w:p>
+      <w:r>
+        <w:t>TESTE GIT HUB DESKTOP</w:t>
+      </w:r>
       <w:bookmarkStart w:id="0" w:name="_GoBack"/>
       <w:bookmarkEnd w:id="0"/>
+    </w:p>
+    <w:p>
       <w:r>
         <w:br/>
       </w:r>
@@ -1260,8 +1264,8 @@
 </file>
 
 <file path=word/numbering.xml><?xml version="1.0" encoding="utf-8"?>
-<w:numbering xmlns:wpc="http://schemas.microsoft.com/office/word/2010/wordprocessingCanvas" xmlns:cx="http://schemas.microsoft.com/office/drawing/2014/chartex" xmlns:cx1="http://schemas.microsoft.com/office/drawing/2015/9/8/chartex" xmlns:cx2="http://schemas.microsoft.com/office/drawing/2015/10/21/chartex" xmlns:cx3="http://schemas.microsoft.com/office/drawing/2016/5/9/chartex" xmlns:cx4="http://schemas.microsoft.com/office/drawing/2016/5/10/chartex" xmlns:cx5="http://schemas.microsoft.com/office/drawing/2016/5/11/chartex" xmlns:cx6="http://schemas.microsoft.com/office/drawing/2016/5/12/chartex" xmlns:cx7="http://schemas.microsoft.com/office/drawing/2016/5/13/chartex" xmlns:cx8="http://schemas.microsoft.com/office/drawing/2016/5/14/chartex" xmlns:mc="http://schemas.openxmlformats.org/markup-compatibility/2006" xmlns:aink="http://schemas.microsoft.com/office/drawing/2016/ink" xmlns:am3d="http://schemas.microsoft.com/office/drawing/2017/model3d" xmlns:o="urn:schemas-microsoft-com:office:office" xmlns:r="http://schemas.openxmlformats.org/officeDocument/2006/relationships" xmlns:m="http://schemas.openxmlformats.org/officeDocument/2006/math" xmlns:v="urn:schemas-microsoft-com:vml" xmlns:wp14="http://schemas.microsoft.com/office/word/2010/wordprocessingDrawing" xmlns:wp="http://schemas.openxmlformats.org/drawingml/2006/wordprocessingDrawing" xmlns:w10="urn:schemas-microsoft-com:office:word" xmlns:w="http://schemas.openxmlformats.org/wordprocessingml/2006/main" xmlns:w14="http://schemas.microsoft.com/office/word/2010/wordml" xmlns:w15="http://schemas.microsoft.com/office/word/2012/wordml" xmlns:w16cid="http://schemas.microsoft.com/office/word/2016/wordml/cid" xmlns:w16se="http://schemas.microsoft.com/office/word/2015/wordml/symex" xmlns:wpg="http://schemas.microsoft.com/office/word/2010/wordprocessingGroup" xmlns:wpi="http://schemas.microsoft.com/office/word/2010/wordprocessingInk" xmlns:wne="http://schemas.microsoft.com/office/word/2006/wordml" xmlns:wps="http://schemas.microsoft.com/office/word/2010/wordprocessingShape" mc:Ignorable="w14 w15 w16se w16cid wp14">
-  <w:abstractNum w:abstractNumId="0" w15:restartNumberingAfterBreak="0">
+<w:numbering xmlns:wpc="http://schemas.microsoft.com/office/word/2010/wordprocessingCanvas" xmlns:mc="http://schemas.openxmlformats.org/markup-compatibility/2006" xmlns:o="urn:schemas-microsoft-com:office:office" xmlns:r="http://schemas.openxmlformats.org/officeDocument/2006/relationships" xmlns:m="http://schemas.openxmlformats.org/officeDocument/2006/math" xmlns:v="urn:schemas-microsoft-com:vml" xmlns:wp14="http://schemas.microsoft.com/office/word/2010/wordprocessingDrawing" xmlns:wp="http://schemas.openxmlformats.org/drawingml/2006/wordprocessingDrawing" xmlns:w10="urn:schemas-microsoft-com:office:word" xmlns:w="http://schemas.openxmlformats.org/wordprocessingml/2006/main" xmlns:w14="http://schemas.microsoft.com/office/word/2010/wordml" xmlns:wpg="http://schemas.microsoft.com/office/word/2010/wordprocessingGroup" xmlns:wpi="http://schemas.microsoft.com/office/word/2010/wordprocessingInk" xmlns:wne="http://schemas.microsoft.com/office/word/2006/wordml" xmlns:wps="http://schemas.microsoft.com/office/word/2010/wordprocessingShape" mc:Ignorable="w14 wp14">
+  <w:abstractNum w:abstractNumId="0">
     <w:nsid w:val="0BBD086E"/>
     <w:multiLevelType w:val="hybridMultilevel"/>
     <w:tmpl w:val="2B4ECA04"/>
@@ -1354,7 +1358,7 @@
 </file>
 
 <file path=word/styles.xml><?xml version="1.0" encoding="utf-8"?>
-<w:styles xmlns:mc="http://schemas.openxmlformats.org/markup-compatibility/2006" xmlns:r="http://schemas.openxmlformats.org/officeDocument/2006/relationships" xmlns:w="http://schemas.openxmlformats.org/wordprocessingml/2006/main" xmlns:w14="http://schemas.microsoft.com/office/word/2010/wordml" xmlns:w15="http://schemas.microsoft.com/office/word/2012/wordml" xmlns:w16cid="http://schemas.microsoft.com/office/word/2016/wordml/cid" xmlns:w16se="http://schemas.microsoft.com/office/word/2015/wordml/symex" mc:Ignorable="w14 w15 w16se w16cid">
+<w:styles xmlns:mc="http://schemas.openxmlformats.org/markup-compatibility/2006" xmlns:r="http://schemas.openxmlformats.org/officeDocument/2006/relationships" xmlns:w="http://schemas.openxmlformats.org/wordprocessingml/2006/main" xmlns:w14="http://schemas.microsoft.com/office/word/2010/wordml" mc:Ignorable="w14">
   <w:docDefaults>
     <w:rPrDefault>
       <w:rPr>
@@ -1370,391 +1374,153 @@
       </w:pPr>
     </w:pPrDefault>
   </w:docDefaults>
-  <w:latentStyles w:defLockedState="0" w:defUIPriority="99" w:defSemiHidden="0" w:defUnhideWhenUsed="0" w:defQFormat="0" w:count="375">
-    <w:lsdException w:name="Normal" w:uiPriority="0" w:qFormat="1"/>
-    <w:lsdException w:name="heading 1" w:uiPriority="9" w:qFormat="1"/>
-    <w:lsdException w:name="heading 2" w:semiHidden="1" w:uiPriority="9" w:unhideWhenUsed="1" w:qFormat="1"/>
-    <w:lsdException w:name="heading 3" w:semiHidden="1" w:uiPriority="9" w:unhideWhenUsed="1" w:qFormat="1"/>
-    <w:lsdException w:name="heading 4" w:semiHidden="1" w:uiPriority="9" w:unhideWhenUsed="1" w:qFormat="1"/>
-    <w:lsdException w:name="heading 5" w:semiHidden="1" w:uiPriority="9" w:unhideWhenUsed="1" w:qFormat="1"/>
-    <w:lsdException w:name="heading 6" w:semiHidden="1" w:uiPriority="9" w:unhideWhenUsed="1" w:qFormat="1"/>
-    <w:lsdException w:name="heading 7" w:semiHidden="1" w:uiPriority="9" w:unhideWhenUsed="1" w:qFormat="1"/>
-    <w:lsdException w:name="heading 8" w:semiHidden="1" w:uiPriority="9" w:unhideWhenUsed="1" w:qFormat="1"/>
-    <w:lsdException w:name="heading 9" w:semiHidden="1" w:uiPriority="9" w:unhideWhenUsed="1" w:qFormat="1"/>
-    <w:lsdException w:name="index 1" w:semiHidden="1" w:unhideWhenUsed="1"/>
-    <w:lsdException w:name="index 2" w:semiHidden="1" w:unhideWhenUsed="1"/>
-    <w:lsdException w:name="index 3" w:semiHidden="1" w:unhideWhenUsed="1"/>
-    <w:lsdException w:name="index 4" w:semiHidden="1" w:unhideWhenUsed="1"/>
-    <w:lsdException w:name="index 5" w:semiHidden="1" w:unhideWhenUsed="1"/>
-    <w:lsdException w:name="index 6" w:semiHidden="1" w:unhideWhenUsed="1"/>
-    <w:lsdException w:name="index 7" w:semiHidden="1" w:unhideWhenUsed="1"/>
-    <w:lsdException w:name="index 8" w:semiHidden="1" w:unhideWhenUsed="1"/>
-    <w:lsdException w:name="index 9" w:semiHidden="1" w:unhideWhenUsed="1"/>
-    <w:lsdException w:name="toc 1" w:semiHidden="1" w:uiPriority="39" w:unhideWhenUsed="1"/>
-    <w:lsdException w:name="toc 2" w:semiHidden="1" w:uiPriority="39" w:unhideWhenUsed="1"/>
-    <w:lsdException w:name="toc 3" w:semiHidden="1" w:uiPriority="39" w:unhideWhenUsed="1"/>
-    <w:lsdException w:name="toc 4" w:semiHidden="1" w:uiPriority="39" w:unhideWhenUsed="1"/>
-    <w:lsdException w:name="toc 5" w:semiHidden="1" w:uiPriority="39" w:unhideWhenUsed="1"/>
-    <w:lsdException w:name="toc 6" w:semiHidden="1" w:uiPriority="39" w:unhideWhenUsed="1"/>
-    <w:lsdException w:name="toc 7" w:semiHidden="1" w:uiPriority="39" w:unhideWhenUsed="1"/>
-    <w:lsdException w:name="toc 8" w:semiHidden="1" w:uiPriority="39" w:unhideWhenUsed="1"/>
-    <w:lsdException w:name="toc 9" w:semiHidden="1" w:uiPriority="39" w:unhideWhenUsed="1"/>
-    <w:lsdException w:name="Normal Indent" w:semiHidden="1" w:unhideWhenUsed="1"/>
-    <w:lsdException w:name="footnote text" w:semiHidden="1" w:unhideWhenUsed="1"/>
-    <w:lsdException w:name="annotation text" w:semiHidden="1" w:unhideWhenUsed="1"/>
-    <w:lsdException w:name="header" w:semiHidden="1" w:unhideWhenUsed="1"/>
-    <w:lsdException w:name="footer" w:semiHidden="1" w:unhideWhenUsed="1"/>
-    <w:lsdException w:name="index heading" w:semiHidden="1" w:unhideWhenUsed="1"/>
-    <w:lsdException w:name="caption" w:semiHidden="1" w:uiPriority="35" w:unhideWhenUsed="1" w:qFormat="1"/>
-    <w:lsdException w:name="table of figures" w:semiHidden="1" w:unhideWhenUsed="1"/>
-    <w:lsdException w:name="envelope address" w:semiHidden="1" w:unhideWhenUsed="1"/>
-    <w:lsdException w:name="envelope return" w:semiHidden="1" w:unhideWhenUsed="1"/>
-    <w:lsdException w:name="footnote reference" w:semiHidden="1" w:unhideWhenUsed="1"/>
-    <w:lsdException w:name="annotation reference" w:semiHidden="1" w:unhideWhenUsed="1"/>
-    <w:lsdException w:name="line number" w:semiHidden="1" w:unhideWhenUsed="1"/>
-    <w:lsdException w:name="page number" w:semiHidden="1" w:unhideWhenUsed="1"/>
-    <w:lsdException w:name="endnote reference" w:semiHidden="1" w:unhideWhenUsed="1"/>
-    <w:lsdException w:name="endnote text" w:semiHidden="1" w:unhideWhenUsed="1"/>
-    <w:lsdException w:name="table of authorities" w:semiHidden="1" w:unhideWhenUsed="1"/>
-    <w:lsdException w:name="macro" w:semiHidden="1" w:unhideWhenUsed="1"/>
-    <w:lsdException w:name="toa heading" w:semiHidden="1" w:unhideWhenUsed="1"/>
-    <w:lsdException w:name="List" w:semiHidden="1" w:unhideWhenUsed="1"/>
-    <w:lsdException w:name="List Bullet" w:semiHidden="1" w:unhideWhenUsed="1"/>
-    <w:lsdException w:name="List Number" w:semiHidden="1" w:unhideWhenUsed="1"/>
-    <w:lsdException w:name="List 2" w:semiHidden="1" w:unhideWhenUsed="1"/>
-    <w:lsdException w:name="List 3" w:semiHidden="1" w:unhideWhenUsed="1"/>
-    <w:lsdException w:name="List 4" w:semiHidden="1" w:unhideWhenUsed="1"/>
-    <w:lsdException w:name="List 5" w:semiHidden="1" w:unhideWhenUsed="1"/>
-    <w:lsdException w:name="List Bullet 2" w:semiHidden="1" w:unhideWhenUsed="1"/>
-    <w:lsdException w:name="List Bullet 3" w:semiHidden="1" w:unhideWhenUsed="1"/>
-    <w:lsdException w:name="List Bullet 4" w:semiHidden="1" w:unhideWhenUsed="1"/>
-    <w:lsdException w:name="List Bullet 5" w:semiHidden="1" w:unhideWhenUsed="1"/>
-    <w:lsdException w:name="List Number 2" w:semiHidden="1" w:unhideWhenUsed="1"/>
-    <w:lsdException w:name="List Number 3" w:semiHidden="1" w:unhideWhenUsed="1"/>
-    <w:lsdException w:name="List Number 4" w:semiHidden="1" w:unhideWhenUsed="1"/>
-    <w:lsdException w:name="List Number 5" w:semiHidden="1" w:unhideWhenUsed="1"/>
-    <w:lsdException w:name="Title" w:uiPriority="10" w:qFormat="1"/>
-    <w:lsdException w:name="Closing" w:semiHidden="1" w:unhideWhenUsed="1"/>
-    <w:lsdException w:name="Signature" w:semiHidden="1" w:unhideWhenUsed="1"/>
-    <w:lsdException w:name="Default Paragraph Font" w:semiHidden="1" w:uiPriority="1" w:unhideWhenUsed="1"/>
-    <w:lsdException w:name="Body Text" w:semiHidden="1" w:unhideWhenUsed="1"/>
-    <w:lsdException w:name="Body Text Indent" w:semiHidden="1" w:unhideWhenUsed="1"/>
-    <w:lsdException w:name="List Continue" w:semiHidden="1" w:unhideWhenUsed="1"/>
-    <w:lsdException w:name="List Continue 2" w:semiHidden="1" w:unhideWhenUsed="1"/>
-    <w:lsdException w:name="List Continue 3" w:semiHidden="1" w:unhideWhenUsed="1"/>
-    <w:lsdException w:name="List Continue 4" w:semiHidden="1" w:unhideWhenUsed="1"/>
-    <w:lsdException w:name="List Continue 5" w:semiHidden="1" w:unhideWhenUsed="1"/>
-    <w:lsdException w:name="Message Header" w:semiHidden="1" w:unhideWhenUsed="1"/>
-    <w:lsdException w:name="Subtitle" w:uiPriority="11" w:qFormat="1"/>
-    <w:lsdException w:name="Salutation" w:semiHidden="1" w:unhideWhenUsed="1"/>
-    <w:lsdException w:name="Date" w:semiHidden="1" w:unhideWhenUsed="1"/>
-    <w:lsdException w:name="Body Text First Indent" w:semiHidden="1" w:unhideWhenUsed="1"/>
-    <w:lsdException w:name="Body Text First Indent 2" w:semiHidden="1" w:unhideWhenUsed="1"/>
-    <w:lsdException w:name="Note Heading" w:semiHidden="1" w:unhideWhenUsed="1"/>
-    <w:lsdException w:name="Body Text 2" w:semiHidden="1" w:unhideWhenUsed="1"/>
-    <w:lsdException w:name="Body Text 3" w:semiHidden="1" w:unhideWhenUsed="1"/>
-    <w:lsdException w:name="Body Text Indent 2" w:semiHidden="1" w:unhideWhenUsed="1"/>
-    <w:lsdException w:name="Body Text Indent 3" w:semiHidden="1" w:unhideWhenUsed="1"/>
-    <w:lsdException w:name="Block Text" w:semiHidden="1" w:unhideWhenUsed="1"/>
-    <w:lsdException w:name="Hyperlink" w:semiHidden="1" w:unhideWhenUsed="1"/>
-    <w:lsdException w:name="FollowedHyperlink" w:semiHidden="1" w:unhideWhenUsed="1"/>
-    <w:lsdException w:name="Strong" w:uiPriority="22" w:qFormat="1"/>
-    <w:lsdException w:name="Emphasis" w:uiPriority="20" w:qFormat="1"/>
-    <w:lsdException w:name="Document Map" w:semiHidden="1" w:unhideWhenUsed="1"/>
-    <w:lsdException w:name="Plain Text" w:semiHidden="1" w:unhideWhenUsed="1"/>
-    <w:lsdException w:name="E-mail Signature" w:semiHidden="1" w:unhideWhenUsed="1"/>
-    <w:lsdException w:name="HTML Top of Form" w:semiHidden="1" w:unhideWhenUsed="1"/>
-    <w:lsdException w:name="HTML Bottom of Form" w:semiHidden="1" w:unhideWhenUsed="1"/>
-    <w:lsdException w:name="Normal (Web)" w:semiHidden="1" w:unhideWhenUsed="1"/>
-    <w:lsdException w:name="HTML Acronym" w:semiHidden="1" w:unhideWhenUsed="1"/>
-    <w:lsdException w:name="HTML Address" w:semiHidden="1" w:unhideWhenUsed="1"/>
-    <w:lsdException w:name="HTML Cite" w:semiHidden="1" w:unhideWhenUsed="1"/>
-    <w:lsdException w:name="HTML Code" w:semiHidden="1" w:unhideWhenUsed="1"/>
-    <w:lsdException w:name="HTML Definition" w:semiHidden="1" w:unhideWhenUsed="1"/>
-    <w:lsdException w:name="HTML Keyboard" w:semiHidden="1" w:unhideWhenUsed="1"/>
-    <w:lsdException w:name="HTML Preformatted" w:semiHidden="1" w:unhideWhenUsed="1"/>
-    <w:lsdException w:name="HTML Sample" w:semiHidden="1" w:unhideWhenUsed="1"/>
-    <w:lsdException w:name="HTML Typewriter" w:semiHidden="1" w:unhideWhenUsed="1"/>
-    <w:lsdException w:name="HTML Variable" w:semiHidden="1" w:unhideWhenUsed="1"/>
-    <w:lsdException w:name="Normal Table" w:semiHidden="1" w:unhideWhenUsed="1"/>
-    <w:lsdException w:name="annotation subject" w:semiHidden="1" w:unhideWhenUsed="1"/>
-    <w:lsdException w:name="No List" w:semiHidden="1" w:unhideWhenUsed="1"/>
-    <w:lsdException w:name="Outline List 1" w:semiHidden="1" w:unhideWhenUsed="1"/>
-    <w:lsdException w:name="Outline List 2" w:semiHidden="1" w:unhideWhenUsed="1"/>
-    <w:lsdException w:name="Outline List 3" w:semiHidden="1" w:unhideWhenUsed="1"/>
-    <w:lsdException w:name="Table Simple 1" w:semiHidden="1" w:unhideWhenUsed="1"/>
-    <w:lsdException w:name="Table Simple 2" w:semiHidden="1" w:unhideWhenUsed="1"/>
-    <w:lsdException w:name="Table Simple 3" w:semiHidden="1" w:unhideWhenUsed="1"/>
-    <w:lsdException w:name="Table Classic 1" w:semiHidden="1" w:unhideWhenUsed="1"/>
-    <w:lsdException w:name="Table Classic 2" w:semiHidden="1" w:unhideWhenUsed="1"/>
-    <w:lsdException w:name="Table Classic 3" w:semiHidden="1" w:unhideWhenUsed="1"/>
-    <w:lsdException w:name="Table Classic 4" w:semiHidden="1" w:unhideWhenUsed="1"/>
-    <w:lsdException w:name="Table Colorful 1" w:semiHidden="1" w:unhideWhenUsed="1"/>
-    <w:lsdException w:name="Table Colorful 2" w:semiHidden="1" w:unhideWhenUsed="1"/>
-    <w:lsdException w:name="Table Colorful 3" w:semiHidden="1" w:unhideWhenUsed="1"/>
-    <w:lsdException w:name="Table Columns 1" w:semiHidden="1" w:unhideWhenUsed="1"/>
-    <w:lsdException w:name="Table Columns 2" w:semiHidden="1" w:unhideWhenUsed="1"/>
-    <w:lsdException w:name="Table Columns 3" w:semiHidden="1" w:unhideWhenUsed="1"/>
-    <w:lsdException w:name="Table Columns 4" w:semiHidden="1" w:unhideWhenUsed="1"/>
-    <w:lsdException w:name="Table Columns 5" w:semiHidden="1" w:unhideWhenUsed="1"/>
-    <w:lsdException w:name="Table Grid 1" w:semiHidden="1" w:unhideWhenUsed="1"/>
-    <w:lsdException w:name="Table Grid 2" w:semiHidden="1" w:unhideWhenUsed="1"/>
-    <w:lsdException w:name="Table Grid 3" w:semiHidden="1" w:unhideWhenUsed="1"/>
-    <w:lsdException w:name="Table Grid 4" w:semiHidden="1" w:unhideWhenUsed="1"/>
-    <w:lsdException w:name="Table Grid 5" w:semiHidden="1" w:unhideWhenUsed="1"/>
-    <w:lsdException w:name="Table Grid 6" w:semiHidden="1" w:unhideWhenUsed="1"/>
-    <w:lsdException w:name="Table Grid 7" w:semiHidden="1" w:unhideWhenUsed="1"/>
-    <w:lsdException w:name="Table Grid 8" w:semiHidden="1" w:unhideWhenUsed="1"/>
-    <w:lsdException w:name="Table List 1" w:semiHidden="1" w:unhideWhenUsed="1"/>
-    <w:lsdException w:name="Table List 2" w:semiHidden="1" w:unhideWhenUsed="1"/>
-    <w:lsdException w:name="Table List 3" w:semiHidden="1" w:unhideWhenUsed="1"/>
-    <w:lsdException w:name="Table List 4" w:semiHidden="1" w:unhideWhenUsed="1"/>
-    <w:lsdException w:name="Table List 5" w:semiHidden="1" w:unhideWhenUsed="1"/>
-    <w:lsdException w:name="Table List 6" w:semiHidden="1" w:unhideWhenUsed="1"/>
-    <w:lsdException w:name="Table List 7" w:semiHidden="1" w:unhideWhenUsed="1"/>
-    <w:lsdException w:name="Table List 8" w:semiHidden="1" w:unhideWhenUsed="1"/>
-    <w:lsdException w:name="Table 3D effects 1" w:semiHidden="1" w:unhideWhenUsed="1"/>
-    <w:lsdException w:name="Table 3D effects 2" w:semiHidden="1" w:unhideWhenUsed="1"/>
-    <w:lsdException w:name="Table 3D effects 3" w:semiHidden="1" w:unhideWhenUsed="1"/>
-    <w:lsdException w:name="Table Contemporary" w:semiHidden="1" w:unhideWhenUsed="1"/>
-    <w:lsdException w:name="Table Elegant" w:semiHidden="1" w:unhideWhenUsed="1"/>
-    <w:lsdException w:name="Table Professional" w:semiHidden="1" w:unhideWhenUsed="1"/>
-    <w:lsdException w:name="Table Subtle 1" w:semiHidden="1" w:unhideWhenUsed="1"/>
-    <w:lsdException w:name="Table Subtle 2" w:semiHidden="1" w:unhideWhenUsed="1"/>
-    <w:lsdException w:name="Table Web 1" w:semiHidden="1" w:unhideWhenUsed="1"/>
-    <w:lsdException w:name="Table Web 2" w:semiHidden="1" w:unhideWhenUsed="1"/>
-    <w:lsdException w:name="Table Web 3" w:semiHidden="1" w:unhideWhenUsed="1"/>
-    <w:lsdException w:name="Balloon Text" w:semiHidden="1" w:unhideWhenUsed="1"/>
-    <w:lsdException w:name="Table Grid" w:uiPriority="39"/>
-    <w:lsdException w:name="Table Theme" w:semiHidden="1" w:unhideWhenUsed="1"/>
-    <w:lsdException w:name="Placeholder Text" w:semiHidden="1"/>
-    <w:lsdException w:name="No Spacing" w:uiPriority="1" w:qFormat="1"/>
-    <w:lsdException w:name="Light Shading" w:uiPriority="60"/>
-    <w:lsdException w:name="Light List" w:uiPriority="61"/>
-    <w:lsdException w:name="Light Grid" w:uiPriority="62"/>
-    <w:lsdException w:name="Medium Shading 1" w:uiPriority="63"/>
-    <w:lsdException w:name="Medium Shading 2" w:uiPriority="64"/>
-    <w:lsdException w:name="Medium List 1" w:uiPriority="65"/>
-    <w:lsdException w:name="Medium List 2" w:uiPriority="66"/>
-    <w:lsdException w:name="Medium Grid 1" w:uiPriority="67"/>
-    <w:lsdException w:name="Medium Grid 2" w:uiPriority="68"/>
-    <w:lsdException w:name="Medium Grid 3" w:uiPriority="69"/>
-    <w:lsdException w:name="Dark List" w:uiPriority="70"/>
-    <w:lsdException w:name="Colorful Shading" w:uiPriority="71"/>
-    <w:lsdException w:name="Colorful List" w:uiPriority="72"/>
-    <w:lsdException w:name="Colorful Grid" w:uiPriority="73"/>
-    <w:lsdException w:name="Light Shading Accent 1" w:uiPriority="60"/>
-    <w:lsdException w:name="Light List Accent 1" w:uiPriority="61"/>
-    <w:lsdException w:name="Light Grid Accent 1" w:uiPriority="62"/>
-    <w:lsdException w:name="Medium Shading 1 Accent 1" w:uiPriority="63"/>
-    <w:lsdException w:name="Medium Shading 2 Accent 1" w:uiPriority="64"/>
-    <w:lsdException w:name="Medium List 1 Accent 1" w:uiPriority="65"/>
-    <w:lsdException w:name="Revision" w:semiHidden="1"/>
-    <w:lsdException w:name="List Paragraph" w:uiPriority="34" w:qFormat="1"/>
-    <w:lsdException w:name="Quote" w:uiPriority="29" w:qFormat="1"/>
-    <w:lsdException w:name="Intense Quote" w:uiPriority="30" w:qFormat="1"/>
-    <w:lsdException w:name="Medium List 2 Accent 1" w:uiPriority="66"/>
-    <w:lsdException w:name="Medium Grid 1 Accent 1" w:uiPriority="67"/>
-    <w:lsdException w:name="Medium Grid 2 Accent 1" w:uiPriority="68"/>
-    <w:lsdException w:name="Medium Grid 3 Accent 1" w:uiPriority="69"/>
-    <w:lsdException w:name="Dark List Accent 1" w:uiPriority="70"/>
-    <w:lsdException w:name="Colorful Shading Accent 1" w:uiPriority="71"/>
-    <w:lsdException w:name="Colorful List Accent 1" w:uiPriority="72"/>
-    <w:lsdException w:name="Colorful Grid Accent 1" w:uiPriority="73"/>
-    <w:lsdException w:name="Light Shading Accent 2" w:uiPriority="60"/>
-    <w:lsdException w:name="Light List Accent 2" w:uiPriority="61"/>
-    <w:lsdException w:name="Light Grid Accent 2" w:uiPriority="62"/>
-    <w:lsdException w:name="Medium Shading 1 Accent 2" w:uiPriority="63"/>
-    <w:lsdException w:name="Medium Shading 2 Accent 2" w:uiPriority="64"/>
-    <w:lsdException w:name="Medium List 1 Accent 2" w:uiPriority="65"/>
-    <w:lsdException w:name="Medium List 2 Accent 2" w:uiPriority="66"/>
-    <w:lsdException w:name="Medium Grid 1 Accent 2" w:uiPriority="67"/>
-    <w:lsdException w:name="Medium Grid 2 Accent 2" w:uiPriority="68"/>
-    <w:lsdException w:name="Medium Grid 3 Accent 2" w:uiPriority="69"/>
-    <w:lsdException w:name="Dark List Accent 2" w:uiPriority="70"/>
-    <w:lsdException w:name="Colorful Shading Accent 2" w:uiPriority="71"/>
-    <w:lsdException w:name="Colorful List Accent 2" w:uiPriority="72"/>
-    <w:lsdException w:name="Colorful Grid Accent 2" w:uiPriority="73"/>
-    <w:lsdException w:name="Light Shading Accent 3" w:uiPriority="60"/>
-    <w:lsdException w:name="Light List Accent 3" w:uiPriority="61"/>
-    <w:lsdException w:name="Light Grid Accent 3" w:uiPriority="62"/>
-    <w:lsdException w:name="Medium Shading 1 Accent 3" w:uiPriority="63"/>
-    <w:lsdException w:name="Medium Shading 2 Accent 3" w:uiPriority="64"/>
-    <w:lsdException w:name="Medium List 1 Accent 3" w:uiPriority="65"/>
-    <w:lsdException w:name="Medium List 2 Accent 3" w:uiPriority="66"/>
-    <w:lsdException w:name="Medium Grid 1 Accent 3" w:uiPriority="67"/>
-    <w:lsdException w:name="Medium Grid 2 Accent 3" w:uiPriority="68"/>
-    <w:lsdException w:name="Medium Grid 3 Accent 3" w:uiPriority="69"/>
-    <w:lsdException w:name="Dark List Accent 3" w:uiPriority="70"/>
-    <w:lsdException w:name="Colorful Shading Accent 3" w:uiPriority="71"/>
-    <w:lsdException w:name="Colorful List Accent 3" w:uiPriority="72"/>
-    <w:lsdException w:name="Colorful Grid Accent 3" w:uiPriority="73"/>
-    <w:lsdException w:name="Light Shading Accent 4" w:uiPriority="60"/>
-    <w:lsdException w:name="Light List Accent 4" w:uiPriority="61"/>
-    <w:lsdException w:name="Light Grid Accent 4" w:uiPriority="62"/>
-    <w:lsdException w:name="Medium Shading 1 Accent 4" w:uiPriority="63"/>
-    <w:lsdException w:name="Medium Shading 2 Accent 4" w:uiPriority="64"/>
-    <w:lsdException w:name="Medium List 1 Accent 4" w:uiPriority="65"/>
-    <w:lsdException w:name="Medium List 2 Accent 4" w:uiPriority="66"/>
-    <w:lsdException w:name="Medium Grid 1 Accent 4" w:uiPriority="67"/>
-    <w:lsdException w:name="Medium Grid 2 Accent 4" w:uiPriority="68"/>
-    <w:lsdException w:name="Medium Grid 3 Accent 4" w:uiPriority="69"/>
-    <w:lsdException w:name="Dark List Accent 4" w:uiPriority="70"/>
-    <w:lsdException w:name="Colorful Shading Accent 4" w:uiPriority="71"/>
-    <w:lsdException w:name="Colorful List Accent 4" w:uiPriority="72"/>
-    <w:lsdException w:name="Colorful Grid Accent 4" w:uiPriority="73"/>
-    <w:lsdException w:name="Light Shading Accent 5" w:uiPriority="60"/>
-    <w:lsdException w:name="Light List Accent 5" w:uiPriority="61"/>
-    <w:lsdException w:name="Light Grid Accent 5" w:uiPriority="62"/>
-    <w:lsdException w:name="Medium Shading 1 Accent 5" w:uiPriority="63"/>
-    <w:lsdException w:name="Medium Shading 2 Accent 5" w:uiPriority="64"/>
-    <w:lsdException w:name="Medium List 1 Accent 5" w:uiPriority="65"/>
-    <w:lsdException w:name="Medium List 2 Accent 5" w:uiPriority="66"/>
-    <w:lsdException w:name="Medium Grid 1 Accent 5" w:uiPriority="67"/>
-    <w:lsdException w:name="Medium Grid 2 Accent 5" w:uiPriority="68"/>
-    <w:lsdException w:name="Medium Grid 3 Accent 5" w:uiPriority="69"/>
-    <w:lsdException w:name="Dark List Accent 5" w:uiPriority="70"/>
-    <w:lsdException w:name="Colorful Shading Accent 5" w:uiPriority="71"/>
-    <w:lsdException w:name="Colorful List Accent 5" w:uiPriority="72"/>
-    <w:lsdException w:name="Colorful Grid Accent 5" w:uiPriority="73"/>
-    <w:lsdException w:name="Light Shading Accent 6" w:uiPriority="60"/>
-    <w:lsdException w:name="Light List Accent 6" w:uiPriority="61"/>
-    <w:lsdException w:name="Light Grid Accent 6" w:uiPriority="62"/>
-    <w:lsdException w:name="Medium Shading 1 Accent 6" w:uiPriority="63"/>
-    <w:lsdException w:name="Medium Shading 2 Accent 6" w:uiPriority="64"/>
-    <w:lsdException w:name="Medium List 1 Accent 6" w:uiPriority="65"/>
-    <w:lsdException w:name="Medium List 2 Accent 6" w:uiPriority="66"/>
-    <w:lsdException w:name="Medium Grid 1 Accent 6" w:uiPriority="67"/>
-    <w:lsdException w:name="Medium Grid 2 Accent 6" w:uiPriority="68"/>
-    <w:lsdException w:name="Medium Grid 3 Accent 6" w:uiPriority="69"/>
-    <w:lsdException w:name="Dark List Accent 6" w:uiPriority="70"/>
-    <w:lsdException w:name="Colorful Shading Accent 6" w:uiPriority="71"/>
-    <w:lsdException w:name="Colorful List Accent 6" w:uiPriority="72"/>
-    <w:lsdException w:name="Colorful Grid Accent 6" w:uiPriority="73"/>
-    <w:lsdException w:name="Subtle Emphasis" w:uiPriority="19" w:qFormat="1"/>
-    <w:lsdException w:name="Intense Emphasis" w:uiPriority="21" w:qFormat="1"/>
-    <w:lsdException w:name="Subtle Reference" w:uiPriority="31" w:qFormat="1"/>
-    <w:lsdException w:name="Intense Reference" w:uiPriority="32" w:qFormat="1"/>
-    <w:lsdException w:name="Book Title" w:uiPriority="33" w:qFormat="1"/>
-    <w:lsdException w:name="Bibliography" w:semiHidden="1" w:uiPriority="37" w:unhideWhenUsed="1"/>
-    <w:lsdException w:name="TOC Heading" w:semiHidden="1" w:uiPriority="39" w:unhideWhenUsed="1" w:qFormat="1"/>
-    <w:lsdException w:name="Plain Table 1" w:uiPriority="41"/>
-    <w:lsdException w:name="Plain Table 2" w:uiPriority="42"/>
-    <w:lsdException w:name="Plain Table 3" w:uiPriority="43"/>
-    <w:lsdException w:name="Plain Table 4" w:uiPriority="44"/>
-    <w:lsdException w:name="Plain Table 5" w:uiPriority="45"/>
-    <w:lsdException w:name="Grid Table Light" w:uiPriority="40"/>
-    <w:lsdException w:name="Grid Table 1 Light" w:uiPriority="46"/>
-    <w:lsdException w:name="Grid Table 2" w:uiPriority="47"/>
-    <w:lsdException w:name="Grid Table 3" w:uiPriority="48"/>
-    <w:lsdException w:name="Grid Table 4" w:uiPriority="49"/>
-    <w:lsdException w:name="Grid Table 5 Dark" w:uiPriority="50"/>
-    <w:lsdException w:name="Grid Table 6 Colorful" w:uiPriority="51"/>
-    <w:lsdException w:name="Grid Table 7 Colorful" w:uiPriority="52"/>
-    <w:lsdException w:name="Grid Table 1 Light Accent 1" w:uiPriority="46"/>
-    <w:lsdException w:name="Grid Table 2 Accent 1" w:uiPriority="47"/>
-    <w:lsdException w:name="Grid Table 3 Accent 1" w:uiPriority="48"/>
-    <w:lsdException w:name="Grid Table 4 Accent 1" w:uiPriority="49"/>
-    <w:lsdException w:name="Grid Table 5 Dark Accent 1" w:uiPriority="50"/>
-    <w:lsdException w:name="Grid Table 6 Colorful Accent 1" w:uiPriority="51"/>
-    <w:lsdException w:name="Grid Table 7 Colorful Accent 1" w:uiPriority="52"/>
-    <w:lsdException w:name="Grid Table 1 Light Accent 2" w:uiPriority="46"/>
-    <w:lsdException w:name="Grid Table 2 Accent 2" w:uiPriority="47"/>
-    <w:lsdException w:name="Grid Table 3 Accent 2" w:uiPriority="48"/>
-    <w:lsdException w:name="Grid Table 4 Accent 2" w:uiPriority="49"/>
-    <w:lsdException w:name="Grid Table 5 Dark Accent 2" w:uiPriority="50"/>
-    <w:lsdException w:name="Grid Table 6 Colorful Accent 2" w:uiPriority="51"/>
-    <w:lsdException w:name="Grid Table 7 Colorful Accent 2" w:uiPriority="52"/>
-    <w:lsdException w:name="Grid Table 1 Light Accent 3" w:uiPriority="46"/>
-    <w:lsdException w:name="Grid Table 2 Accent 3" w:uiPriority="47"/>
-    <w:lsdException w:name="Grid Table 3 Accent 3" w:uiPriority="48"/>
-    <w:lsdException w:name="Grid Table 4 Accent 3" w:uiPriority="49"/>
-    <w:lsdException w:name="Grid Table 5 Dark Accent 3" w:uiPriority="50"/>
-    <w:lsdException w:name="Grid Table 6 Colorful Accent 3" w:uiPriority="51"/>
-    <w:lsdException w:name="Grid Table 7 Colorful Accent 3" w:uiPriority="52"/>
-    <w:lsdException w:name="Grid Table 1 Light Accent 4" w:uiPriority="46"/>
-    <w:lsdException w:name="Grid Table 2 Accent 4" w:uiPriority="47"/>
-    <w:lsdException w:name="Grid Table 3 Accent 4" w:uiPriority="48"/>
-    <w:lsdException w:name="Grid Table 4 Accent 4" w:uiPriority="49"/>
-    <w:lsdException w:name="Grid Table 5 Dark Accent 4" w:uiPriority="50"/>
-    <w:lsdException w:name="Grid Table 6 Colorful Accent 4" w:uiPriority="51"/>
-    <w:lsdException w:name="Grid Table 7 Colorful Accent 4" w:uiPriority="52"/>
-    <w:lsdException w:name="Grid Table 1 Light Accent 5" w:uiPriority="46"/>
-    <w:lsdException w:name="Grid Table 2 Accent 5" w:uiPriority="47"/>
-    <w:lsdException w:name="Grid Table 3 Accent 5" w:uiPriority="48"/>
-    <w:lsdException w:name="Grid Table 4 Accent 5" w:uiPriority="49"/>
-    <w:lsdException w:name="Grid Table 5 Dark Accent 5" w:uiPriority="50"/>
-    <w:lsdException w:name="Grid Table 6 Colorful Accent 5" w:uiPriority="51"/>
-    <w:lsdException w:name="Grid Table 7 Colorful Accent 5" w:uiPriority="52"/>
-    <w:lsdException w:name="Grid Table 1 Light Accent 6" w:uiPriority="46"/>
-    <w:lsdException w:name="Grid Table 2 Accent 6" w:uiPriority="47"/>
-    <w:lsdException w:name="Grid Table 3 Accent 6" w:uiPriority="48"/>
-    <w:lsdException w:name="Grid Table 4 Accent 6" w:uiPriority="49"/>
-    <w:lsdException w:name="Grid Table 5 Dark Accent 6" w:uiPriority="50"/>
-    <w:lsdException w:name="Grid Table 6 Colorful Accent 6" w:uiPriority="51"/>
-    <w:lsdException w:name="Grid Table 7 Colorful Accent 6" w:uiPriority="52"/>
-    <w:lsdException w:name="List Table 1 Light" w:uiPriority="46"/>
-    <w:lsdException w:name="List Table 2" w:uiPriority="47"/>
-    <w:lsdException w:name="List Table 3" w:uiPriority="48"/>
-    <w:lsdException w:name="List Table 4" w:uiPriority="49"/>
-    <w:lsdException w:name="List Table 5 Dark" w:uiPriority="50"/>
-    <w:lsdException w:name="List Table 6 Colorful" w:uiPriority="51"/>
-    <w:lsdException w:name="List Table 7 Colorful" w:uiPriority="52"/>
-    <w:lsdException w:name="List Table 1 Light Accent 1" w:uiPriority="46"/>
-    <w:lsdException w:name="List Table 2 Accent 1" w:uiPriority="47"/>
-    <w:lsdException w:name="List Table 3 Accent 1" w:uiPriority="48"/>
-    <w:lsdException w:name="List Table 4 Accent 1" w:uiPriority="49"/>
-    <w:lsdException w:name="List Table 5 Dark Accent 1" w:uiPriority="50"/>
-    <w:lsdException w:name="List Table 6 Colorful Accent 1" w:uiPriority="51"/>
-    <w:lsdException w:name="List Table 7 Colorful Accent 1" w:uiPriority="52"/>
-    <w:lsdException w:name="List Table 1 Light Accent 2" w:uiPriority="46"/>
-    <w:lsdException w:name="List Table 2 Accent 2" w:uiPriority="47"/>
-    <w:lsdException w:name="List Table 3 Accent 2" w:uiPriority="48"/>
-    <w:lsdException w:name="List Table 4 Accent 2" w:uiPriority="49"/>
-    <w:lsdException w:name="List Table 5 Dark Accent 2" w:uiPriority="50"/>
-    <w:lsdException w:name="List Table 6 Colorful Accent 2" w:uiPriority="51"/>
-    <w:lsdException w:name="List Table 7 Colorful Accent 2" w:uiPriority="52"/>
-    <w:lsdException w:name="List Table 1 Light Accent 3" w:uiPriority="46"/>
-    <w:lsdException w:name="List Table 2 Accent 3" w:uiPriority="47"/>
-    <w:lsdException w:name="List Table 3 Accent 3" w:uiPriority="48"/>
-    <w:lsdException w:name="List Table 4 Accent 3" w:uiPriority="49"/>
-    <w:lsdException w:name="List Table 5 Dark Accent 3" w:uiPriority="50"/>
-    <w:lsdException w:name="List Table 6 Colorful Accent 3" w:uiPriority="51"/>
-    <w:lsdException w:name="List Table 7 Colorful Accent 3" w:uiPriority="52"/>
-    <w:lsdException w:name="List Table 1 Light Accent 4" w:uiPriority="46"/>
-    <w:lsdException w:name="List Table 2 Accent 4" w:uiPriority="47"/>
-    <w:lsdException w:name="List Table 3 Accent 4" w:uiPriority="48"/>
-    <w:lsdException w:name="List Table 4 Accent 4" w:uiPriority="49"/>
-    <w:lsdException w:name="List Table 5 Dark Accent 4" w:uiPriority="50"/>
-    <w:lsdException w:name="List Table 6 Colorful Accent 4" w:uiPriority="51"/>
-    <w:lsdException w:name="List Table 7 Colorful Accent 4" w:uiPriority="52"/>
-    <w:lsdException w:name="List Table 1 Light Accent 5" w:uiPriority="46"/>
-    <w:lsdException w:name="List Table 2 Accent 5" w:uiPriority="47"/>
-    <w:lsdException w:name="List Table 3 Accent 5" w:uiPriority="48"/>
-    <w:lsdException w:name="List Table 4 Accent 5" w:uiPriority="49"/>
-    <w:lsdException w:name="List Table 5 Dark Accent 5" w:uiPriority="50"/>
-    <w:lsdException w:name="List Table 6 Colorful Accent 5" w:uiPriority="51"/>
-    <w:lsdException w:name="List Table 7 Colorful Accent 5" w:uiPriority="52"/>
-    <w:lsdException w:name="List Table 1 Light Accent 6" w:uiPriority="46"/>
-    <w:lsdException w:name="List Table 2 Accent 6" w:uiPriority="47"/>
-    <w:lsdException w:name="List Table 3 Accent 6" w:uiPriority="48"/>
-    <w:lsdException w:name="List Table 4 Accent 6" w:uiPriority="49"/>
-    <w:lsdException w:name="List Table 5 Dark Accent 6" w:uiPriority="50"/>
-    <w:lsdException w:name="List Table 6 Colorful Accent 6" w:uiPriority="51"/>
-    <w:lsdException w:name="List Table 7 Colorful Accent 6" w:uiPriority="52"/>
-    <w:lsdException w:name="Mention" w:semiHidden="1" w:unhideWhenUsed="1"/>
-    <w:lsdException w:name="Smart Hyperlink" w:semiHidden="1" w:unhideWhenUsed="1"/>
-    <w:lsdException w:name="Hashtag" w:semiHidden="1" w:unhideWhenUsed="1"/>
-    <w:lsdException w:name="Unresolved Mention" w:semiHidden="1" w:unhideWhenUsed="1"/>
+  <w:latentStyles w:defLockedState="0" w:defUIPriority="99" w:defSemiHidden="1" w:defUnhideWhenUsed="1" w:defQFormat="0" w:count="267">
+    <w:lsdException w:name="Normal" w:semiHidden="0" w:uiPriority="0" w:unhideWhenUsed="0" w:qFormat="1"/>
+    <w:lsdException w:name="heading 1" w:semiHidden="0" w:uiPriority="9" w:unhideWhenUsed="0" w:qFormat="1"/>
+    <w:lsdException w:name="heading 2" w:uiPriority="9" w:qFormat="1"/>
+    <w:lsdException w:name="heading 3" w:uiPriority="9" w:qFormat="1"/>
+    <w:lsdException w:name="heading 4" w:uiPriority="9" w:qFormat="1"/>
+    <w:lsdException w:name="heading 5" w:uiPriority="9" w:qFormat="1"/>
+    <w:lsdException w:name="heading 6" w:uiPriority="9" w:qFormat="1"/>
+    <w:lsdException w:name="heading 7" w:uiPriority="9" w:qFormat="1"/>
+    <w:lsdException w:name="heading 8" w:uiPriority="9" w:qFormat="1"/>
+    <w:lsdException w:name="heading 9" w:uiPriority="9" w:qFormat="1"/>
+    <w:lsdException w:name="toc 1" w:uiPriority="39"/>
+    <w:lsdException w:name="toc 2" w:uiPriority="39"/>
+    <w:lsdException w:name="toc 3" w:uiPriority="39"/>
+    <w:lsdException w:name="toc 4" w:uiPriority="39"/>
+    <w:lsdException w:name="toc 5" w:uiPriority="39"/>
+    <w:lsdException w:name="toc 6" w:uiPriority="39"/>
+    <w:lsdException w:name="toc 7" w:uiPriority="39"/>
+    <w:lsdException w:name="toc 8" w:uiPriority="39"/>
+    <w:lsdException w:name="toc 9" w:uiPriority="39"/>
+    <w:lsdException w:name="caption" w:uiPriority="35" w:qFormat="1"/>
+    <w:lsdException w:name="Title" w:semiHidden="0" w:uiPriority="10" w:unhideWhenUsed="0" w:qFormat="1"/>
+    <w:lsdException w:name="Default Paragraph Font" w:uiPriority="1"/>
+    <w:lsdException w:name="Subtitle" w:semiHidden="0" w:uiPriority="11" w:unhideWhenUsed="0" w:qFormat="1"/>
+    <w:lsdException w:name="Strong" w:semiHidden="0" w:uiPriority="22" w:unhideWhenUsed="0" w:qFormat="1"/>
+    <w:lsdException w:name="Emphasis" w:semiHidden="0" w:uiPriority="20" w:unhideWhenUsed="0" w:qFormat="1"/>
+    <w:lsdException w:name="Table Grid" w:semiHidden="0" w:uiPriority="39" w:unhideWhenUsed="0"/>
+    <w:lsdException w:name="Placeholder Text" w:unhideWhenUsed="0"/>
+    <w:lsdException w:name="No Spacing" w:semiHidden="0" w:uiPriority="1" w:unhideWhenUsed="0" w:qFormat="1"/>
+    <w:lsdException w:name="Light Shading" w:semiHidden="0" w:uiPriority="60" w:unhideWhenUsed="0"/>
+    <w:lsdException w:name="Light List" w:semiHidden="0" w:uiPriority="61" w:unhideWhenUsed="0"/>
+    <w:lsdException w:name="Light Grid" w:semiHidden="0" w:uiPriority="62" w:unhideWhenUsed="0"/>
+    <w:lsdException w:name="Medium Shading 1" w:semiHidden="0" w:uiPriority="63" w:unhideWhenUsed="0"/>
+    <w:lsdException w:name="Medium Shading 2" w:semiHidden="0" w:uiPriority="64" w:unhideWhenUsed="0"/>
+    <w:lsdException w:name="Medium List 1" w:semiHidden="0" w:uiPriority="65" w:unhideWhenUsed="0"/>
+    <w:lsdException w:name="Medium List 2" w:semiHidden="0" w:uiPriority="66" w:unhideWhenUsed="0"/>
+    <w:lsdException w:name="Medium Grid 1" w:semiHidden="0" w:uiPriority="67" w:unhideWhenUsed="0"/>
+    <w:lsdException w:name="Medium Grid 2" w:semiHidden="0" w:uiPriority="68" w:unhideWhenUsed="0"/>
+    <w:lsdException w:name="Medium Grid 3" w:semiHidden="0" w:uiPriority="69" w:unhideWhenUsed="0"/>
+    <w:lsdException w:name="Dark List" w:semiHidden="0" w:uiPriority="70" w:unhideWhenUsed="0"/>
+    <w:lsdException w:name="Colorful Shading" w:semiHidden="0" w:uiPriority="71" w:unhideWhenUsed="0"/>
+    <w:lsdException w:name="Colorful List" w:semiHidden="0" w:uiPriority="72" w:unhideWhenUsed="0"/>
+    <w:lsdException w:name="Colorful Grid" w:semiHidden="0" w:uiPriority="73" w:unhideWhenUsed="0"/>
+    <w:lsdException w:name="Light Shading Accent 1" w:semiHidden="0" w:uiPriority="60" w:unhideWhenUsed="0"/>
+    <w:lsdException w:name="Light List Accent 1" w:semiHidden="0" w:uiPriority="61" w:unhideWhenUsed="0"/>
+    <w:lsdException w:name="Light Grid Accent 1" w:semiHidden="0" w:uiPriority="62" w:unhideWhenUsed="0"/>
+    <w:lsdException w:name="Medium Shading 1 Accent 1" w:semiHidden="0" w:uiPriority="63" w:unhideWhenUsed="0"/>
+    <w:lsdException w:name="Medium Shading 2 Accent 1" w:semiHidden="0" w:uiPriority="64" w:unhideWhenUsed="0"/>
+    <w:lsdException w:name="Medium List 1 Accent 1" w:semiHidden="0" w:uiPriority="65" w:unhideWhenUsed="0"/>
+    <w:lsdException w:name="Revision" w:unhideWhenUsed="0"/>
+    <w:lsdException w:name="List Paragraph" w:semiHidden="0" w:uiPriority="34" w:unhideWhenUsed="0" w:qFormat="1"/>
+    <w:lsdException w:name="Quote" w:semiHidden="0" w:uiPriority="29" w:unhideWhenUsed="0" w:qFormat="1"/>
+    <w:lsdException w:name="Intense Quote" w:semiHidden="0" w:uiPriority="30" w:unhideWhenUsed="0" w:qFormat="1"/>
+    <w:lsdException w:name="Medium List 2 Accent 1" w:semiHidden="0" w:uiPriority="66" w:unhideWhenUsed="0"/>
+    <w:lsdException w:name="Medium Grid 1 Accent 1" w:semiHidden="0" w:uiPriority="67" w:unhideWhenUsed="0"/>
+    <w:lsdException w:name="Medium Grid 2 Accent 1" w:semiHidden="0" w:uiPriority="68" w:unhideWhenUsed="0"/>
+    <w:lsdException w:name="Medium Grid 3 Accent 1" w:semiHidden="0" w:uiPriority="69" w:unhideWhenUsed="0"/>
+    <w:lsdException w:name="Dark List Accent 1" w:semiHidden="0" w:uiPriority="70" w:unhideWhenUsed="0"/>
+    <w:lsdException w:name="Colorful Shading Accent 1" w:semiHidden="0" w:uiPriority="71" w:unhideWhenUsed="0"/>
+    <w:lsdException w:name="Colorful List Accent 1" w:semiHidden="0" w:uiPriority="72" w:unhideWhenUsed="0"/>
+    <w:lsdException w:name="Colorful Grid Accent 1" w:semiHidden="0" w:uiPriority="73" w:unhideWhenUsed="0"/>
+    <w:lsdException w:name="Light Shading Accent 2" w:semiHidden="0" w:uiPriority="60" w:unhideWhenUsed="0"/>
+    <w:lsdException w:name="Light List Accent 2" w:semiHidden="0" w:uiPriority="61" w:unhideWhenUsed="0"/>
+    <w:lsdException w:name="Light Grid Accent 2" w:semiHidden="0" w:uiPriority="62" w:unhideWhenUsed="0"/>
+    <w:lsdException w:name="Medium Shading 1 Accent 2" w:semiHidden="0" w:uiPriority="63" w:unhideWhenUsed="0"/>
+    <w:lsdException w:name="Medium Shading 2 Accent 2" w:semiHidden="0" w:uiPriority="64" w:unhideWhenUsed="0"/>
+    <w:lsdException w:name="Medium List 1 Accent 2" w:semiHidden="0" w:uiPriority="65" w:unhideWhenUsed="0"/>
+    <w:lsdException w:name="Medium List 2 Accent 2" w:semiHidden="0" w:uiPriority="66" w:unhideWhenUsed="0"/>
+    <w:lsdException w:name="Medium Grid 1 Accent 2" w:semiHidden="0" w:uiPriority="67" w:unhideWhenUsed="0"/>
+    <w:lsdException w:name="Medium Grid 2 Accent 2" w:semiHidden="0" w:uiPriority="68" w:unhideWhenUsed="0"/>
+    <w:lsdException w:name="Medium Grid 3 Accent 2" w:semiHidden="0" w:uiPriority="69" w:unhideWhenUsed="0"/>
+    <w:lsdException w:name="Dark List Accent 2" w:semiHidden="0" w:uiPriority="70" w:unhideWhenUsed="0"/>
+    <w:lsdException w:name="Colorful Shading Accent 2" w:semiHidden="0" w:uiPriority="71" w:unhideWhenUsed="0"/>
+    <w:lsdException w:name="Colorful List Accent 2" w:semiHidden="0" w:uiPriority="72" w:unhideWhenUsed="0"/>
+    <w:lsdException w:name="Colorful Grid Accent 2" w:semiHidden="0" w:uiPriority="73" w:unhideWhenUsed="0"/>
+    <w:lsdException w:name="Light Shading Accent 3" w:semiHidden="0" w:uiPriority="60" w:unhideWhenUsed="0"/>
+    <w:lsdException w:name="Light List Accent 3" w:semiHidden="0" w:uiPriority="61" w:unhideWhenUsed="0"/>
+    <w:lsdException w:name="Light Grid Accent 3" w:semiHidden="0" w:uiPriority="62" w:unhideWhenUsed="0"/>
+    <w:lsdException w:name="Medium Shading 1 Accent 3" w:semiHidden="0" w:uiPriority="63" w:unhideWhenUsed="0"/>
+    <w:lsdException w:name="Medium Shading 2 Accent 3" w:semiHidden="0" w:uiPriority="64" w:unhideWhenUsed="0"/>
+    <w:lsdException w:name="Medium List 1 Accent 3" w:semiHidden="0" w:uiPriority="65" w:unhideWhenUsed="0"/>
+    <w:lsdException w:name="Medium List 2 Accent 3" w:semiHidden="0" w:uiPriority="66" w:unhideWhenUsed="0"/>
+    <w:lsdException w:name="Medium Grid 1 Accent 3" w:semiHidden="0" w:uiPriority="67" w:unhideWhenUsed="0"/>
+    <w:lsdException w:name="Medium Grid 2 Accent 3" w:semiHidden="0" w:uiPriority="68" w:unhideWhenUsed="0"/>
+    <w:lsdException w:name="Medium Grid 3 Accent 3" w:semiHidden="0" w:uiPriority="69" w:unhideWhenUsed="0"/>
+    <w:lsdException w:name="Dark List Accent 3" w:semiHidden="0" w:uiPriority="70" w:unhideWhenUsed="0"/>
+    <w:lsdException w:name="Colorful Shading Accent 3" w:semiHidden="0" w:uiPriority="71" w:unhideWhenUsed="0"/>
+    <w:lsdException w:name="Colorful List Accent 3" w:semiHidden="0" w:uiPriority="72" w:unhideWhenUsed="0"/>
+    <w:lsdException w:name="Colorful Grid Accent 3" w:semiHidden="0" w:uiPriority="73" w:unhideWhenUsed="0"/>
+    <w:lsdException w:name="Light Shading Accent 4" w:semiHidden="0" w:uiPriority="60" w:unhideWhenUsed="0"/>
+    <w:lsdException w:name="Light List Accent 4" w:semiHidden="0" w:uiPriority="61" w:unhideWhenUsed="0"/>
+    <w:lsdException w:name="Light Grid Accent 4" w:semiHidden="0" w:uiPriority="62" w:unhideWhenUsed="0"/>
+    <w:lsdException w:name="Medium Shading 1 Accent 4" w:semiHidden="0" w:uiPriority="63" w:unhideWhenUsed="0"/>
+    <w:lsdException w:name="Medium Shading 2 Accent 4" w:semiHidden="0" w:uiPriority="64" w:unhideWhenUsed="0"/>
+    <w:lsdException w:name="Medium List 1 Accent 4" w:semiHidden="0" w:uiPriority="65" w:unhideWhenUsed="0"/>
+    <w:lsdException w:name="Medium List 2 Accent 4" w:semiHidden="0" w:uiPriority="66" w:unhideWhenUsed="0"/>
+    <w:lsdException w:name="Medium Grid 1 Accent 4" w:semiHidden="0" w:uiPriority="67" w:unhideWhenUsed="0"/>
+    <w:lsdException w:name="Medium Grid 2 Accent 4" w:semiHidden="0" w:uiPriority="68" w:unhideWhenUsed="0"/>
+    <w:lsdException w:name="Medium Grid 3 Accent 4" w:semiHidden="0" w:uiPriority="69" w:unhideWhenUsed="0"/>
+    <w:lsdException w:name="Dark List Accent 4" w:semiHidden="0" w:uiPriority="70" w:unhideWhenUsed="0"/>
+    <w:lsdException w:name="Colorful Shading Accent 4" w:semiHidden="0" w:uiPriority="71" w:unhideWhenUsed="0"/>
+    <w:lsdException w:name="Colorful List Accent 4" w:semiHidden="0" w:uiPriority="72" w:unhideWhenUsed="0"/>
+    <w:lsdException w:name="Colorful Grid Accent 4" w:semiHidden="0" w:uiPriority="73" w:unhideWhenUsed="0"/>
+    <w:lsdException w:name="Light Shading Accent 5" w:semiHidden="0" w:uiPriority="60" w:unhideWhenUsed="0"/>
+    <w:lsdException w:name="Light List Accent 5" w:semiHidden="0" w:uiPriority="61" w:unhideWhenUsed="0"/>
+    <w:lsdException w:name="Light Grid Accent 5" w:semiHidden="0" w:uiPriority="62" w:unhideWhenUsed="0"/>
+    <w:lsdException w:name="Medium Shading 1 Accent 5" w:semiHidden="0" w:uiPriority="63" w:unhideWhenUsed="0"/>
+    <w:lsdException w:name="Medium Shading 2 Accent 5" w:semiHidden="0" w:uiPriority="64" w:unhideWhenUsed="0"/>
+    <w:lsdException w:name="Medium List 1 Accent 5" w:semiHidden="0" w:uiPriority="65" w:unhideWhenUsed="0"/>
+    <w:lsdException w:name="Medium List 2 Accent 5" w:semiHidden="0" w:uiPriority="66" w:unhideWhenUsed="0"/>
+    <w:lsdException w:name="Medium Grid 1 Accent 5" w:semiHidden="0" w:uiPriority="67" w:unhideWhenUsed="0"/>
+    <w:lsdException w:name="Medium Grid 2 Accent 5" w:semiHidden="0" w:uiPriority="68" w:unhideWhenUsed="0"/>
+    <w:lsdException w:name="Medium Grid 3 Accent 5" w:semiHidden="0" w:uiPriority="69" w:unhideWhenUsed="0"/>
+    <w:lsdException w:name="Dark List Accent 5" w:semiHidden="0" w:uiPriority="70" w:unhideWhenUsed="0"/>
+    <w:lsdException w:name="Colorful Shading Accent 5" w:semiHidden="0" w:uiPriority="71" w:unhideWhenUsed="0"/>
+    <w:lsdException w:name="Colorful List Accent 5" w:semiHidden="0" w:uiPriority="72" w:unhideWhenUsed="0"/>
+    <w:lsdException w:name="Colorful Grid Accent 5" w:semiHidden="0" w:uiPriority="73" w:unhideWhenUsed="0"/>
+    <w:lsdException w:name="Light Shading Accent 6" w:semiHidden="0" w:uiPriority="60" w:unhideWhenUsed="0"/>
+    <w:lsdException w:name="Light List Accent 6" w:semiHidden="0" w:uiPriority="61" w:unhideWhenUsed="0"/>
+    <w:lsdException w:name="Light Grid Accent 6" w:semiHidden="0" w:uiPriority="62" w:unhideWhenUsed="0"/>
+    <w:lsdException w:name="Medium Shading 1 Accent 6" w:semiHidden="0" w:uiPriority="63" w:unhideWhenUsed="0"/>
+    <w:lsdException w:name="Medium Shading 2 Accent 6" w:semiHidden="0" w:uiPriority="64" w:unhideWhenUsed="0"/>
+    <w:lsdException w:name="Medium List 1 Accent 6" w:semiHidden="0" w:uiPriority="65" w:unhideWhenUsed="0"/>
+    <w:lsdException w:name="Medium List 2 Accent 6" w:semiHidden="0" w:uiPriority="66" w:unhideWhenUsed="0"/>
+    <w:lsdException w:name="Medium Grid 1 Accent 6" w:semiHidden="0" w:uiPriority="67" w:unhideWhenUsed="0"/>
+    <w:lsdException w:name="Medium Grid 2 Accent 6" w:semiHidden="0" w:uiPriority="68" w:unhideWhenUsed="0"/>
+    <w:lsdException w:name="Medium Grid 3 Accent 6" w:semiHidden="0" w:uiPriority="69" w:unhideWhenUsed="0"/>
+    <w:lsdException w:name="Dark List Accent 6" w:semiHidden="0" w:uiPriority="70" w:unhideWhenUsed="0"/>
+    <w:lsdException w:name="Colorful Shading Accent 6" w:semiHidden="0" w:uiPriority="71" w:unhideWhenUsed="0"/>
+    <w:lsdException w:name="Colorful List Accent 6" w:semiHidden="0" w:uiPriority="72" w:unhideWhenUsed="0"/>
+    <w:lsdException w:name="Colorful Grid Accent 6" w:semiHidden="0" w:uiPriority="73" w:unhideWhenUsed="0"/>
+    <w:lsdException w:name="Subtle Emphasis" w:semiHidden="0" w:uiPriority="19" w:unhideWhenUsed="0" w:qFormat="1"/>
+    <w:lsdException w:name="Intense Emphasis" w:semiHidden="0" w:uiPriority="21" w:unhideWhenUsed="0" w:qFormat="1"/>
+    <w:lsdException w:name="Subtle Reference" w:semiHidden="0" w:uiPriority="31" w:unhideWhenUsed="0" w:qFormat="1"/>
+    <w:lsdException w:name="Intense Reference" w:semiHidden="0" w:uiPriority="32" w:unhideWhenUsed="0" w:qFormat="1"/>
+    <w:lsdException w:name="Book Title" w:semiHidden="0" w:uiPriority="33" w:unhideWhenUsed="0" w:qFormat="1"/>
+    <w:lsdException w:name="Bibliography" w:uiPriority="37"/>
+    <w:lsdException w:name="TOC Heading" w:uiPriority="39" w:qFormat="1"/>
   </w:latentStyles>
   <w:style w:type="paragraph" w:default="1" w:styleId="Normal">
     <w:name w:val="Normal"/>
     <w:qFormat/>
   </w:style>
-  <w:style w:type="paragraph" w:styleId="Heading3">
+  <w:style w:type="paragraph" w:styleId="Ttulo3">
     <w:name w:val="heading 3"/>
     <w:basedOn w:val="Normal"/>
-    <w:link w:val="Heading3Char"/>
+    <w:link w:val="Ttulo3Char"/>
     <w:uiPriority w:val="9"/>
     <w:qFormat/>
     <w:rsid w:val="00424DC2"/>
@@ -1771,13 +1537,13 @@
       <w:lang w:eastAsia="pt-BR"/>
     </w:rPr>
   </w:style>
-  <w:style w:type="character" w:default="1" w:styleId="DefaultParagraphFont">
+  <w:style w:type="character" w:default="1" w:styleId="Fontepargpadro">
     <w:name w:val="Default Paragraph Font"/>
     <w:uiPriority w:val="1"/>
     <w:semiHidden/>
     <w:unhideWhenUsed/>
   </w:style>
-  <w:style w:type="table" w:default="1" w:styleId="TableNormal">
+  <w:style w:type="table" w:default="1" w:styleId="Tabelanormal">
     <w:name w:val="Normal Table"/>
     <w:uiPriority w:val="99"/>
     <w:semiHidden/>
@@ -1792,16 +1558,16 @@
       </w:tblCellMar>
     </w:tblPr>
   </w:style>
-  <w:style w:type="numbering" w:default="1" w:styleId="NoList">
+  <w:style w:type="numbering" w:default="1" w:styleId="Semlista">
     <w:name w:val="No List"/>
     <w:uiPriority w:val="99"/>
     <w:semiHidden/>
     <w:unhideWhenUsed/>
   </w:style>
-  <w:style w:type="character" w:customStyle="1" w:styleId="Heading3Char">
-    <w:name w:val="Heading 3 Char"/>
-    <w:basedOn w:val="DefaultParagraphFont"/>
-    <w:link w:val="Heading3"/>
+  <w:style w:type="character" w:customStyle="1" w:styleId="Ttulo3Char">
+    <w:name w:val="Título 3 Char"/>
+    <w:basedOn w:val="Fontepargpadro"/>
+    <w:link w:val="Ttulo3"/>
     <w:uiPriority w:val="9"/>
     <w:rsid w:val="00424DC2"/>
     <w:rPr>
@@ -1832,7 +1598,7 @@
   </w:style>
   <w:style w:type="character" w:styleId="Hyperlink">
     <w:name w:val="Hyperlink"/>
-    <w:basedOn w:val="DefaultParagraphFont"/>
+    <w:basedOn w:val="Fontepargpadro"/>
     <w:uiPriority w:val="99"/>
     <w:semiHidden/>
     <w:unhideWhenUsed/>
@@ -1842,7 +1608,7 @@
       <w:u w:val="single"/>
     </w:rPr>
   </w:style>
-  <w:style w:type="paragraph" w:styleId="ListParagraph">
+  <w:style w:type="paragraph" w:styleId="PargrafodaLista">
     <w:name w:val="List Paragraph"/>
     <w:basedOn w:val="Normal"/>
     <w:uiPriority w:val="34"/>
@@ -1852,6 +1618,331 @@
       <w:ind w:left="720"/>
       <w:contextualSpacing/>
     </w:pPr>
+  </w:style>
+  <w:style w:type="paragraph" w:styleId="Textodebalo">
+    <w:name w:val="Balloon Text"/>
+    <w:basedOn w:val="Normal"/>
+    <w:link w:val="TextodebaloChar"/>
+    <w:uiPriority w:val="99"/>
+    <w:semiHidden/>
+    <w:unhideWhenUsed/>
+    <w:rsid w:val="008B2B99"/>
+    <w:pPr>
+      <w:spacing w:after="0" w:line="240" w:lineRule="auto"/>
+    </w:pPr>
+    <w:rPr>
+      <w:rFonts w:ascii="Tahoma" w:hAnsi="Tahoma" w:cs="Tahoma"/>
+      <w:sz w:val="16"/>
+      <w:szCs w:val="16"/>
+    </w:rPr>
+  </w:style>
+  <w:style w:type="character" w:customStyle="1" w:styleId="TextodebaloChar">
+    <w:name w:val="Texto de balão Char"/>
+    <w:basedOn w:val="Fontepargpadro"/>
+    <w:link w:val="Textodebalo"/>
+    <w:uiPriority w:val="99"/>
+    <w:semiHidden/>
+    <w:rsid w:val="008B2B99"/>
+    <w:rPr>
+      <w:rFonts w:ascii="Tahoma" w:hAnsi="Tahoma" w:cs="Tahoma"/>
+      <w:sz w:val="16"/>
+      <w:szCs w:val="16"/>
+    </w:rPr>
+  </w:style>
+</w:styles>
+</file>
+
+<file path=word/stylesWithEffects.xml><?xml version="1.0" encoding="utf-8"?>
+<w:styles xmlns:wpc="http://schemas.microsoft.com/office/word/2010/wordprocessingCanvas" xmlns:mc="http://schemas.openxmlformats.org/markup-compatibility/2006" xmlns:o="urn:schemas-microsoft-com:office:office" xmlns:r="http://schemas.openxmlformats.org/officeDocument/2006/relationships" xmlns:m="http://schemas.openxmlformats.org/officeDocument/2006/math" xmlns:v="urn:schemas-microsoft-com:vml" xmlns:wp14="http://schemas.microsoft.com/office/word/2010/wordprocessingDrawing" xmlns:wp="http://schemas.openxmlformats.org/drawingml/2006/wordprocessingDrawing" xmlns:w10="urn:schemas-microsoft-com:office:word" xmlns:w="http://schemas.openxmlformats.org/wordprocessingml/2006/main" xmlns:w14="http://schemas.microsoft.com/office/word/2010/wordml" xmlns:wpg="http://schemas.microsoft.com/office/word/2010/wordprocessingGroup" xmlns:wpi="http://schemas.microsoft.com/office/word/2010/wordprocessingInk" xmlns:wne="http://schemas.microsoft.com/office/word/2006/wordml" xmlns:wps="http://schemas.microsoft.com/office/word/2010/wordprocessingShape" mc:Ignorable="w14 wp14">
+  <w:docDefaults>
+    <w:rPrDefault>
+      <w:rPr>
+        <w:rFonts w:asciiTheme="minorHAnsi" w:eastAsiaTheme="minorHAnsi" w:hAnsiTheme="minorHAnsi" w:cstheme="minorBidi"/>
+        <w:sz w:val="22"/>
+        <w:szCs w:val="22"/>
+        <w:lang w:val="pt-BR" w:eastAsia="en-US" w:bidi="ar-SA"/>
+      </w:rPr>
+    </w:rPrDefault>
+    <w:pPrDefault>
+      <w:pPr>
+        <w:spacing w:after="160" w:line="259" w:lineRule="auto"/>
+      </w:pPr>
+    </w:pPrDefault>
+  </w:docDefaults>
+  <w:latentStyles w:defLockedState="0" w:defUIPriority="99" w:defSemiHidden="1" w:defUnhideWhenUsed="1" w:defQFormat="0" w:count="267">
+    <w:lsdException w:name="Normal" w:semiHidden="0" w:uiPriority="0" w:unhideWhenUsed="0" w:qFormat="1"/>
+    <w:lsdException w:name="heading 1" w:semiHidden="0" w:uiPriority="9" w:unhideWhenUsed="0" w:qFormat="1"/>
+    <w:lsdException w:name="heading 2" w:uiPriority="9" w:qFormat="1"/>
+    <w:lsdException w:name="heading 3" w:uiPriority="9" w:qFormat="1"/>
+    <w:lsdException w:name="heading 4" w:uiPriority="9" w:qFormat="1"/>
+    <w:lsdException w:name="heading 5" w:uiPriority="9" w:qFormat="1"/>
+    <w:lsdException w:name="heading 6" w:uiPriority="9" w:qFormat="1"/>
+    <w:lsdException w:name="heading 7" w:uiPriority="9" w:qFormat="1"/>
+    <w:lsdException w:name="heading 8" w:uiPriority="9" w:qFormat="1"/>
+    <w:lsdException w:name="heading 9" w:uiPriority="9" w:qFormat="1"/>
+    <w:lsdException w:name="toc 1" w:uiPriority="39"/>
+    <w:lsdException w:name="toc 2" w:uiPriority="39"/>
+    <w:lsdException w:name="toc 3" w:uiPriority="39"/>
+    <w:lsdException w:name="toc 4" w:uiPriority="39"/>
+    <w:lsdException w:name="toc 5" w:uiPriority="39"/>
+    <w:lsdException w:name="toc 6" w:uiPriority="39"/>
+    <w:lsdException w:name="toc 7" w:uiPriority="39"/>
+    <w:lsdException w:name="toc 8" w:uiPriority="39"/>
+    <w:lsdException w:name="toc 9" w:uiPriority="39"/>
+    <w:lsdException w:name="caption" w:uiPriority="35" w:qFormat="1"/>
+    <w:lsdException w:name="Title" w:semiHidden="0" w:uiPriority="10" w:unhideWhenUsed="0" w:qFormat="1"/>
+    <w:lsdException w:name="Default Paragraph Font" w:uiPriority="1"/>
+    <w:lsdException w:name="Subtitle" w:semiHidden="0" w:uiPriority="11" w:unhideWhenUsed="0" w:qFormat="1"/>
+    <w:lsdException w:name="Strong" w:semiHidden="0" w:uiPriority="22" w:unhideWhenUsed="0" w:qFormat="1"/>
+    <w:lsdException w:name="Emphasis" w:semiHidden="0" w:uiPriority="20" w:unhideWhenUsed="0" w:qFormat="1"/>
+    <w:lsdException w:name="Table Grid" w:semiHidden="0" w:uiPriority="39" w:unhideWhenUsed="0"/>
+    <w:lsdException w:name="Placeholder Text" w:unhideWhenUsed="0"/>
+    <w:lsdException w:name="No Spacing" w:semiHidden="0" w:uiPriority="1" w:unhideWhenUsed="0" w:qFormat="1"/>
+    <w:lsdException w:name="Light Shading" w:semiHidden="0" w:uiPriority="60" w:unhideWhenUsed="0"/>
+    <w:lsdException w:name="Light List" w:semiHidden="0" w:uiPriority="61" w:unhideWhenUsed="0"/>
+    <w:lsdException w:name="Light Grid" w:semiHidden="0" w:uiPriority="62" w:unhideWhenUsed="0"/>
+    <w:lsdException w:name="Medium Shading 1" w:semiHidden="0" w:uiPriority="63" w:unhideWhenUsed="0"/>
+    <w:lsdException w:name="Medium Shading 2" w:semiHidden="0" w:uiPriority="64" w:unhideWhenUsed="0"/>
+    <w:lsdException w:name="Medium List 1" w:semiHidden="0" w:uiPriority="65" w:unhideWhenUsed="0"/>
+    <w:lsdException w:name="Medium List 2" w:semiHidden="0" w:uiPriority="66" w:unhideWhenUsed="0"/>
+    <w:lsdException w:name="Medium Grid 1" w:semiHidden="0" w:uiPriority="67" w:unhideWhenUsed="0"/>
+    <w:lsdException w:name="Medium Grid 2" w:semiHidden="0" w:uiPriority="68" w:unhideWhenUsed="0"/>
+    <w:lsdException w:name="Medium Grid 3" w:semiHidden="0" w:uiPriority="69" w:unhideWhenUsed="0"/>
+    <w:lsdException w:name="Dark List" w:semiHidden="0" w:uiPriority="70" w:unhideWhenUsed="0"/>
+    <w:lsdException w:name="Colorful Shading" w:semiHidden="0" w:uiPriority="71" w:unhideWhenUsed="0"/>
+    <w:lsdException w:name="Colorful List" w:semiHidden="0" w:uiPriority="72" w:unhideWhenUsed="0"/>
+    <w:lsdException w:name="Colorful Grid" w:semiHidden="0" w:uiPriority="73" w:unhideWhenUsed="0"/>
+    <w:lsdException w:name="Light Shading Accent 1" w:semiHidden="0" w:uiPriority="60" w:unhideWhenUsed="0"/>
+    <w:lsdException w:name="Light List Accent 1" w:semiHidden="0" w:uiPriority="61" w:unhideWhenUsed="0"/>
+    <w:lsdException w:name="Light Grid Accent 1" w:semiHidden="0" w:uiPriority="62" w:unhideWhenUsed="0"/>
+    <w:lsdException w:name="Medium Shading 1 Accent 1" w:semiHidden="0" w:uiPriority="63" w:unhideWhenUsed="0"/>
+    <w:lsdException w:name="Medium Shading 2 Accent 1" w:semiHidden="0" w:uiPriority="64" w:unhideWhenUsed="0"/>
+    <w:lsdException w:name="Medium List 1 Accent 1" w:semiHidden="0" w:uiPriority="65" w:unhideWhenUsed="0"/>
+    <w:lsdException w:name="Revision" w:unhideWhenUsed="0"/>
+    <w:lsdException w:name="List Paragraph" w:semiHidden="0" w:uiPriority="34" w:unhideWhenUsed="0" w:qFormat="1"/>
+    <w:lsdException w:name="Quote" w:semiHidden="0" w:uiPriority="29" w:unhideWhenUsed="0" w:qFormat="1"/>
+    <w:lsdException w:name="Intense Quote" w:semiHidden="0" w:uiPriority="30" w:unhideWhenUsed="0" w:qFormat="1"/>
+    <w:lsdException w:name="Medium List 2 Accent 1" w:semiHidden="0" w:uiPriority="66" w:unhideWhenUsed="0"/>
+    <w:lsdException w:name="Medium Grid 1 Accent 1" w:semiHidden="0" w:uiPriority="67" w:unhideWhenUsed="0"/>
+    <w:lsdException w:name="Medium Grid 2 Accent 1" w:semiHidden="0" w:uiPriority="68" w:unhideWhenUsed="0"/>
+    <w:lsdException w:name="Medium Grid 3 Accent 1" w:semiHidden="0" w:uiPriority="69" w:unhideWhenUsed="0"/>
+    <w:lsdException w:name="Dark List Accent 1" w:semiHidden="0" w:uiPriority="70" w:unhideWhenUsed="0"/>
+    <w:lsdException w:name="Colorful Shading Accent 1" w:semiHidden="0" w:uiPriority="71" w:unhideWhenUsed="0"/>
+    <w:lsdException w:name="Colorful List Accent 1" w:semiHidden="0" w:uiPriority="72" w:unhideWhenUsed="0"/>
+    <w:lsdException w:name="Colorful Grid Accent 1" w:semiHidden="0" w:uiPriority="73" w:unhideWhenUsed="0"/>
+    <w:lsdException w:name="Light Shading Accent 2" w:semiHidden="0" w:uiPriority="60" w:unhideWhenUsed="0"/>
+    <w:lsdException w:name="Light List Accent 2" w:semiHidden="0" w:uiPriority="61" w:unhideWhenUsed="0"/>
+    <w:lsdException w:name="Light Grid Accent 2" w:semiHidden="0" w:uiPriority="62" w:unhideWhenUsed="0"/>
+    <w:lsdException w:name="Medium Shading 1 Accent 2" w:semiHidden="0" w:uiPriority="63" w:unhideWhenUsed="0"/>
+    <w:lsdException w:name="Medium Shading 2 Accent 2" w:semiHidden="0" w:uiPriority="64" w:unhideWhenUsed="0"/>
+    <w:lsdException w:name="Medium List 1 Accent 2" w:semiHidden="0" w:uiPriority="65" w:unhideWhenUsed="0"/>
+    <w:lsdException w:name="Medium List 2 Accent 2" w:semiHidden="0" w:uiPriority="66" w:unhideWhenUsed="0"/>
+    <w:lsdException w:name="Medium Grid 1 Accent 2" w:semiHidden="0" w:uiPriority="67" w:unhideWhenUsed="0"/>
+    <w:lsdException w:name="Medium Grid 2 Accent 2" w:semiHidden="0" w:uiPriority="68" w:unhideWhenUsed="0"/>
+    <w:lsdException w:name="Medium Grid 3 Accent 2" w:semiHidden="0" w:uiPriority="69" w:unhideWhenUsed="0"/>
+    <w:lsdException w:name="Dark List Accent 2" w:semiHidden="0" w:uiPriority="70" w:unhideWhenUsed="0"/>
+    <w:lsdException w:name="Colorful Shading Accent 2" w:semiHidden="0" w:uiPriority="71" w:unhideWhenUsed="0"/>
+    <w:lsdException w:name="Colorful List Accent 2" w:semiHidden="0" w:uiPriority="72" w:unhideWhenUsed="0"/>
+    <w:lsdException w:name="Colorful Grid Accent 2" w:semiHidden="0" w:uiPriority="73" w:unhideWhenUsed="0"/>
+    <w:lsdException w:name="Light Shading Accent 3" w:semiHidden="0" w:uiPriority="60" w:unhideWhenUsed="0"/>
+    <w:lsdException w:name="Light List Accent 3" w:semiHidden="0" w:uiPriority="61" w:unhideWhenUsed="0"/>
+    <w:lsdException w:name="Light Grid Accent 3" w:semiHidden="0" w:uiPriority="62" w:unhideWhenUsed="0"/>
+    <w:lsdException w:name="Medium Shading 1 Accent 3" w:semiHidden="0" w:uiPriority="63" w:unhideWhenUsed="0"/>
+    <w:lsdException w:name="Medium Shading 2 Accent 3" w:semiHidden="0" w:uiPriority="64" w:unhideWhenUsed="0"/>
+    <w:lsdException w:name="Medium List 1 Accent 3" w:semiHidden="0" w:uiPriority="65" w:unhideWhenUsed="0"/>
+    <w:lsdException w:name="Medium List 2 Accent 3" w:semiHidden="0" w:uiPriority="66" w:unhideWhenUsed="0"/>
+    <w:lsdException w:name="Medium Grid 1 Accent 3" w:semiHidden="0" w:uiPriority="67" w:unhideWhenUsed="0"/>
+    <w:lsdException w:name="Medium Grid 2 Accent 3" w:semiHidden="0" w:uiPriority="68" w:unhideWhenUsed="0"/>
+    <w:lsdException w:name="Medium Grid 3 Accent 3" w:semiHidden="0" w:uiPriority="69" w:unhideWhenUsed="0"/>
+    <w:lsdException w:name="Dark List Accent 3" w:semiHidden="0" w:uiPriority="70" w:unhideWhenUsed="0"/>
+    <w:lsdException w:name="Colorful Shading Accent 3" w:semiHidden="0" w:uiPriority="71" w:unhideWhenUsed="0"/>
+    <w:lsdException w:name="Colorful List Accent 3" w:semiHidden="0" w:uiPriority="72" w:unhideWhenUsed="0"/>
+    <w:lsdException w:name="Colorful Grid Accent 3" w:semiHidden="0" w:uiPriority="73" w:unhideWhenUsed="0"/>
+    <w:lsdException w:name="Light Shading Accent 4" w:semiHidden="0" w:uiPriority="60" w:unhideWhenUsed="0"/>
+    <w:lsdException w:name="Light List Accent 4" w:semiHidden="0" w:uiPriority="61" w:unhideWhenUsed="0"/>
+    <w:lsdException w:name="Light Grid Accent 4" w:semiHidden="0" w:uiPriority="62" w:unhideWhenUsed="0"/>
+    <w:lsdException w:name="Medium Shading 1 Accent 4" w:semiHidden="0" w:uiPriority="63" w:unhideWhenUsed="0"/>
+    <w:lsdException w:name="Medium Shading 2 Accent 4" w:semiHidden="0" w:uiPriority="64" w:unhideWhenUsed="0"/>
+    <w:lsdException w:name="Medium List 1 Accent 4" w:semiHidden="0" w:uiPriority="65" w:unhideWhenUsed="0"/>
+    <w:lsdException w:name="Medium List 2 Accent 4" w:semiHidden="0" w:uiPriority="66" w:unhideWhenUsed="0"/>
+    <w:lsdException w:name="Medium Grid 1 Accent 4" w:semiHidden="0" w:uiPriority="67" w:unhideWhenUsed="0"/>
+    <w:lsdException w:name="Medium Grid 2 Accent 4" w:semiHidden="0" w:uiPriority="68" w:unhideWhenUsed="0"/>
+    <w:lsdException w:name="Medium Grid 3 Accent 4" w:semiHidden="0" w:uiPriority="69" w:unhideWhenUsed="0"/>
+    <w:lsdException w:name="Dark List Accent 4" w:semiHidden="0" w:uiPriority="70" w:unhideWhenUsed="0"/>
+    <w:lsdException w:name="Colorful Shading Accent 4" w:semiHidden="0" w:uiPriority="71" w:unhideWhenUsed="0"/>
+    <w:lsdException w:name="Colorful List Accent 4" w:semiHidden="0" w:uiPriority="72" w:unhideWhenUsed="0"/>
+    <w:lsdException w:name="Colorful Grid Accent 4" w:semiHidden="0" w:uiPriority="73" w:unhideWhenUsed="0"/>
+    <w:lsdException w:name="Light Shading Accent 5" w:semiHidden="0" w:uiPriority="60" w:unhideWhenUsed="0"/>
+    <w:lsdException w:name="Light List Accent 5" w:semiHidden="0" w:uiPriority="61" w:unhideWhenUsed="0"/>
+    <w:lsdException w:name="Light Grid Accent 5" w:semiHidden="0" w:uiPriority="62" w:unhideWhenUsed="0"/>
+    <w:lsdException w:name="Medium Shading 1 Accent 5" w:semiHidden="0" w:uiPriority="63" w:unhideWhenUsed="0"/>
+    <w:lsdException w:name="Medium Shading 2 Accent 5" w:semiHidden="0" w:uiPriority="64" w:unhideWhenUsed="0"/>
+    <w:lsdException w:name="Medium List 1 Accent 5" w:semiHidden="0" w:uiPriority="65" w:unhideWhenUsed="0"/>
+    <w:lsdException w:name="Medium List 2 Accent 5" w:semiHidden="0" w:uiPriority="66" w:unhideWhenUsed="0"/>
+    <w:lsdException w:name="Medium Grid 1 Accent 5" w:semiHidden="0" w:uiPriority="67" w:unhideWhenUsed="0"/>
+    <w:lsdException w:name="Medium Grid 2 Accent 5" w:semiHidden="0" w:uiPriority="68" w:unhideWhenUsed="0"/>
+    <w:lsdException w:name="Medium Grid 3 Accent 5" w:semiHidden="0" w:uiPriority="69" w:unhideWhenUsed="0"/>
+    <w:lsdException w:name="Dark List Accent 5" w:semiHidden="0" w:uiPriority="70" w:unhideWhenUsed="0"/>
+    <w:lsdException w:name="Colorful Shading Accent 5" w:semiHidden="0" w:uiPriority="71" w:unhideWhenUsed="0"/>
+    <w:lsdException w:name="Colorful List Accent 5" w:semiHidden="0" w:uiPriority="72" w:unhideWhenUsed="0"/>
+    <w:lsdException w:name="Colorful Grid Accent 5" w:semiHidden="0" w:uiPriority="73" w:unhideWhenUsed="0"/>
+    <w:lsdException w:name="Light Shading Accent 6" w:semiHidden="0" w:uiPriority="60" w:unhideWhenUsed="0"/>
+    <w:lsdException w:name="Light List Accent 6" w:semiHidden="0" w:uiPriority="61" w:unhideWhenUsed="0"/>
+    <w:lsdException w:name="Light Grid Accent 6" w:semiHidden="0" w:uiPriority="62" w:unhideWhenUsed="0"/>
+    <w:lsdException w:name="Medium Shading 1 Accent 6" w:semiHidden="0" w:uiPriority="63" w:unhideWhenUsed="0"/>
+    <w:lsdException w:name="Medium Shading 2 Accent 6" w:semiHidden="0" w:uiPriority="64" w:unhideWhenUsed="0"/>
+    <w:lsdException w:name="Medium List 1 Accent 6" w:semiHidden="0" w:uiPriority="65" w:unhideWhenUsed="0"/>
+    <w:lsdException w:name="Medium List 2 Accent 6" w:semiHidden="0" w:uiPriority="66" w:unhideWhenUsed="0"/>
+    <w:lsdException w:name="Medium Grid 1 Accent 6" w:semiHidden="0" w:uiPriority="67" w:unhideWhenUsed="0"/>
+    <w:lsdException w:name="Medium Grid 2 Accent 6" w:semiHidden="0" w:uiPriority="68" w:unhideWhenUsed="0"/>
+    <w:lsdException w:name="Medium Grid 3 Accent 6" w:semiHidden="0" w:uiPriority="69" w:unhideWhenUsed="0"/>
+    <w:lsdException w:name="Dark List Accent 6" w:semiHidden="0" w:uiPriority="70" w:unhideWhenUsed="0"/>
+    <w:lsdException w:name="Colorful Shading Accent 6" w:semiHidden="0" w:uiPriority="71" w:unhideWhenUsed="0"/>
+    <w:lsdException w:name="Colorful List Accent 6" w:semiHidden="0" w:uiPriority="72" w:unhideWhenUsed="0"/>
+    <w:lsdException w:name="Colorful Grid Accent 6" w:semiHidden="0" w:uiPriority="73" w:unhideWhenUsed="0"/>
+    <w:lsdException w:name="Subtle Emphasis" w:semiHidden="0" w:uiPriority="19" w:unhideWhenUsed="0" w:qFormat="1"/>
+    <w:lsdException w:name="Intense Emphasis" w:semiHidden="0" w:uiPriority="21" w:unhideWhenUsed="0" w:qFormat="1"/>
+    <w:lsdException w:name="Subtle Reference" w:semiHidden="0" w:uiPriority="31" w:unhideWhenUsed="0" w:qFormat="1"/>
+    <w:lsdException w:name="Intense Reference" w:semiHidden="0" w:uiPriority="32" w:unhideWhenUsed="0" w:qFormat="1"/>
+    <w:lsdException w:name="Book Title" w:semiHidden="0" w:uiPriority="33" w:unhideWhenUsed="0" w:qFormat="1"/>
+    <w:lsdException w:name="Bibliography" w:uiPriority="37"/>
+    <w:lsdException w:name="TOC Heading" w:uiPriority="39" w:qFormat="1"/>
+  </w:latentStyles>
+  <w:style w:type="paragraph" w:default="1" w:styleId="Normal">
+    <w:name w:val="Normal"/>
+    <w:qFormat/>
+  </w:style>
+  <w:style w:type="paragraph" w:styleId="Ttulo3">
+    <w:name w:val="heading 3"/>
+    <w:basedOn w:val="Normal"/>
+    <w:link w:val="Ttulo3Char"/>
+    <w:uiPriority w:val="9"/>
+    <w:qFormat/>
+    <w:rsid w:val="00424DC2"/>
+    <w:pPr>
+      <w:spacing w:before="100" w:beforeAutospacing="1" w:after="100" w:afterAutospacing="1" w:line="240" w:lineRule="auto"/>
+      <w:outlineLvl w:val="2"/>
+    </w:pPr>
+    <w:rPr>
+      <w:rFonts w:ascii="Times New Roman" w:eastAsia="Times New Roman" w:hAnsi="Times New Roman" w:cs="Times New Roman"/>
+      <w:b/>
+      <w:bCs/>
+      <w:sz w:val="27"/>
+      <w:szCs w:val="27"/>
+      <w:lang w:eastAsia="pt-BR"/>
+    </w:rPr>
+  </w:style>
+  <w:style w:type="character" w:default="1" w:styleId="Fontepargpadro">
+    <w:name w:val="Default Paragraph Font"/>
+    <w:uiPriority w:val="1"/>
+    <w:semiHidden/>
+    <w:unhideWhenUsed/>
+  </w:style>
+  <w:style w:type="table" w:default="1" w:styleId="Tabelanormal">
+    <w:name w:val="Normal Table"/>
+    <w:uiPriority w:val="99"/>
+    <w:semiHidden/>
+    <w:unhideWhenUsed/>
+    <w:tblPr>
+      <w:tblInd w:w="0" w:type="dxa"/>
+      <w:tblCellMar>
+        <w:top w:w="0" w:type="dxa"/>
+        <w:left w:w="108" w:type="dxa"/>
+        <w:bottom w:w="0" w:type="dxa"/>
+        <w:right w:w="108" w:type="dxa"/>
+      </w:tblCellMar>
+    </w:tblPr>
+  </w:style>
+  <w:style w:type="numbering" w:default="1" w:styleId="Semlista">
+    <w:name w:val="No List"/>
+    <w:uiPriority w:val="99"/>
+    <w:semiHidden/>
+    <w:unhideWhenUsed/>
+  </w:style>
+  <w:style w:type="character" w:customStyle="1" w:styleId="Ttulo3Char">
+    <w:name w:val="Título 3 Char"/>
+    <w:basedOn w:val="Fontepargpadro"/>
+    <w:link w:val="Ttulo3"/>
+    <w:uiPriority w:val="9"/>
+    <w:rsid w:val="00424DC2"/>
+    <w:rPr>
+      <w:rFonts w:ascii="Times New Roman" w:eastAsia="Times New Roman" w:hAnsi="Times New Roman" w:cs="Times New Roman"/>
+      <w:b/>
+      <w:bCs/>
+      <w:sz w:val="27"/>
+      <w:szCs w:val="27"/>
+      <w:lang w:eastAsia="pt-BR"/>
+    </w:rPr>
+  </w:style>
+  <w:style w:type="paragraph" w:styleId="NormalWeb">
+    <w:name w:val="Normal (Web)"/>
+    <w:basedOn w:val="Normal"/>
+    <w:uiPriority w:val="99"/>
+    <w:semiHidden/>
+    <w:unhideWhenUsed/>
+    <w:rsid w:val="00424DC2"/>
+    <w:pPr>
+      <w:spacing w:before="100" w:beforeAutospacing="1" w:after="100" w:afterAutospacing="1" w:line="240" w:lineRule="auto"/>
+    </w:pPr>
+    <w:rPr>
+      <w:rFonts w:ascii="Times New Roman" w:eastAsia="Times New Roman" w:hAnsi="Times New Roman" w:cs="Times New Roman"/>
+      <w:sz w:val="24"/>
+      <w:szCs w:val="24"/>
+      <w:lang w:eastAsia="pt-BR"/>
+    </w:rPr>
+  </w:style>
+  <w:style w:type="character" w:styleId="Hyperlink">
+    <w:name w:val="Hyperlink"/>
+    <w:basedOn w:val="Fontepargpadro"/>
+    <w:uiPriority w:val="99"/>
+    <w:semiHidden/>
+    <w:unhideWhenUsed/>
+    <w:rsid w:val="00424DC2"/>
+    <w:rPr>
+      <w:color w:val="0000FF"/>
+      <w:u w:val="single"/>
+    </w:rPr>
+  </w:style>
+  <w:style w:type="paragraph" w:styleId="PargrafodaLista">
+    <w:name w:val="List Paragraph"/>
+    <w:basedOn w:val="Normal"/>
+    <w:uiPriority w:val="34"/>
+    <w:qFormat/>
+    <w:rsid w:val="00261834"/>
+    <w:pPr>
+      <w:ind w:left="720"/>
+      <w:contextualSpacing/>
+    </w:pPr>
+  </w:style>
+  <w:style w:type="paragraph" w:styleId="Textodebalo">
+    <w:name w:val="Balloon Text"/>
+    <w:basedOn w:val="Normal"/>
+    <w:link w:val="TextodebaloChar"/>
+    <w:uiPriority w:val="99"/>
+    <w:semiHidden/>
+    <w:unhideWhenUsed/>
+    <w:rsid w:val="008B2B99"/>
+    <w:pPr>
+      <w:spacing w:after="0" w:line="240" w:lineRule="auto"/>
+    </w:pPr>
+    <w:rPr>
+      <w:rFonts w:ascii="Tahoma" w:hAnsi="Tahoma" w:cs="Tahoma"/>
+      <w:sz w:val="16"/>
+      <w:szCs w:val="16"/>
+    </w:rPr>
+  </w:style>
+  <w:style w:type="character" w:customStyle="1" w:styleId="TextodebaloChar">
+    <w:name w:val="Texto de balão Char"/>
+    <w:basedOn w:val="Fontepargpadro"/>
+    <w:link w:val="Textodebalo"/>
+    <w:uiPriority w:val="99"/>
+    <w:semiHidden/>
+    <w:rsid w:val="008B2B99"/>
+    <w:rPr>
+      <w:rFonts w:ascii="Tahoma" w:hAnsi="Tahoma" w:cs="Tahoma"/>
+      <w:sz w:val="16"/>
+      <w:szCs w:val="16"/>
+    </w:rPr>
   </w:style>
 </w:styles>
 </file>
@@ -2145,7 +2236,7 @@
   <a:extraClrSchemeLst/>
   <a:extLst>
     <a:ext uri="{05A4C25C-085E-4340-85A3-A5531E510DB2}">
-      <thm15:themeFamily xmlns:thm15="http://schemas.microsoft.com/office/thememl/2012/main" name="Office Theme" id="{62F939B6-93AF-4DB8-9C6B-D6C7DFDC589F}" vid="{4A3C46E8-61CC-4603-A589-7422A47A8E4A}"/>
+      <thm15:themeFamily xmlns:thm15="http://schemas.microsoft.com/office/thememl/2012/main" xmlns="" name="Office Theme" id="{62F939B6-93AF-4DB8-9C6B-D6C7DFDC589F}" vid="{4A3C46E8-61CC-4603-A589-7422A47A8E4A}"/>
     </a:ext>
   </a:extLst>
 </a:theme>

</xml_diff>